<commit_message>
added lesson 19 hw
</commit_message>
<xml_diff>
--- a/Deutsche/Конспект.docx
+++ b/Deutsche/Конспект.docx
@@ -5,6 +5,897 @@
     <w:p>
       <w:pPr>
         <w:spacing w:after="0" w:line="240" w:lineRule="auto"/>
+        <w:jc w:val="center"/>
+        <w:rPr>
+          <w:b/>
+        </w:rPr>
+      </w:pPr>
+      <w:r>
+        <w:rPr>
+          <w:b/>
+        </w:rPr>
+        <w:t>АЛФАВИТ ПРАВИЛА ЧТЕНИЯ И ПРОИЗНОШЕНИЯ</w:t>
+      </w:r>
+    </w:p>
+    <w:p>
+      <w:pPr>
+        <w:pStyle w:val="a3"/>
+        <w:spacing w:after="0" w:line="240" w:lineRule="auto"/>
+        <w:ind w:left="1211"/>
+        <w:rPr>
+          <w:i/>
+        </w:rPr>
+      </w:pPr>
+      <w:r>
+        <w:rPr>
+          <w:i/>
+        </w:rPr>
+        <w:t>Некоторые особенности произношения букв:</w:t>
+      </w:r>
+    </w:p>
+    <w:p>
+      <w:pPr>
+        <w:pStyle w:val="a3"/>
+        <w:numPr>
+          <w:ilvl w:val="0"/>
+          <w:numId w:val="1"/>
+        </w:numPr>
+        <w:spacing w:after="0" w:line="240" w:lineRule="auto"/>
+      </w:pPr>
+      <w:r>
+        <w:rPr>
+          <w:lang w:val="en-US"/>
+        </w:rPr>
+        <w:t>Vv</w:t>
+      </w:r>
+      <w:r>
+        <w:t xml:space="preserve"> – </w:t>
+      </w:r>
+      <w:r>
+        <w:t xml:space="preserve">называется </w:t>
+      </w:r>
+      <w:proofErr w:type="spellStart"/>
+      <w:r>
+        <w:t>фау</w:t>
+      </w:r>
+      <w:proofErr w:type="spellEnd"/>
+      <w:r>
+        <w:t xml:space="preserve"> и читается как </w:t>
+      </w:r>
+      <w:r>
+        <w:t>«</w:t>
+      </w:r>
+      <w:proofErr w:type="spellStart"/>
+      <w:r>
+        <w:t>ф</w:t>
+      </w:r>
+      <w:proofErr w:type="spellEnd"/>
+      <w:r>
+        <w:t>»</w:t>
+      </w:r>
+    </w:p>
+    <w:p>
+      <w:pPr>
+        <w:pStyle w:val="a3"/>
+        <w:numPr>
+          <w:ilvl w:val="0"/>
+          <w:numId w:val="1"/>
+        </w:numPr>
+        <w:spacing w:after="0" w:line="240" w:lineRule="auto"/>
+      </w:pPr>
+      <w:proofErr w:type="spellStart"/>
+      <w:r>
+        <w:rPr>
+          <w:lang w:val="en-US"/>
+        </w:rPr>
+        <w:t>Ww</w:t>
+      </w:r>
+      <w:proofErr w:type="spellEnd"/>
+      <w:r>
+        <w:t xml:space="preserve"> – </w:t>
+      </w:r>
+      <w:r>
+        <w:t xml:space="preserve">называется </w:t>
+      </w:r>
+      <w:proofErr w:type="spellStart"/>
+      <w:r>
+        <w:t>виэ</w:t>
+      </w:r>
+      <w:proofErr w:type="spellEnd"/>
+      <w:r>
+        <w:t xml:space="preserve">, читается, как русский </w:t>
+      </w:r>
+      <w:r>
+        <w:t>«</w:t>
+      </w:r>
+      <w:r>
+        <w:t>в</w:t>
+      </w:r>
+      <w:r>
+        <w:t>»</w:t>
+      </w:r>
+    </w:p>
+    <w:p>
+      <w:pPr>
+        <w:pStyle w:val="a3"/>
+        <w:numPr>
+          <w:ilvl w:val="0"/>
+          <w:numId w:val="1"/>
+        </w:numPr>
+        <w:spacing w:after="0" w:line="240" w:lineRule="auto"/>
+      </w:pPr>
+      <w:proofErr w:type="spellStart"/>
+      <w:r>
+        <w:rPr>
+          <w:lang w:val="en-US"/>
+        </w:rPr>
+        <w:t>Yy</w:t>
+      </w:r>
+      <w:proofErr w:type="spellEnd"/>
+      <w:r>
+        <w:t xml:space="preserve"> – </w:t>
+      </w:r>
+      <w:proofErr w:type="spellStart"/>
+      <w:r>
+        <w:t>упсилон</w:t>
+      </w:r>
+      <w:proofErr w:type="spellEnd"/>
+      <w:r>
+        <w:t xml:space="preserve">, читается как </w:t>
+      </w:r>
+      <w:r>
+        <w:t>«</w:t>
+      </w:r>
+      <w:proofErr w:type="spellStart"/>
+      <w:r>
+        <w:t>ьу</w:t>
+      </w:r>
+      <w:proofErr w:type="spellEnd"/>
+      <w:r>
+        <w:t>»</w:t>
+      </w:r>
+    </w:p>
+    <w:p>
+      <w:pPr>
+        <w:pStyle w:val="a3"/>
+        <w:numPr>
+          <w:ilvl w:val="0"/>
+          <w:numId w:val="1"/>
+        </w:numPr>
+        <w:spacing w:after="0" w:line="240" w:lineRule="auto"/>
+      </w:pPr>
+      <w:proofErr w:type="spellStart"/>
+      <w:r>
+        <w:rPr>
+          <w:lang w:val="en-US"/>
+        </w:rPr>
+        <w:t>Zz</w:t>
+      </w:r>
+      <w:proofErr w:type="spellEnd"/>
+      <w:r>
+        <w:t xml:space="preserve"> </w:t>
+      </w:r>
+      <w:r>
+        <w:t>–</w:t>
+      </w:r>
+      <w:r>
+        <w:t xml:space="preserve"> </w:t>
+      </w:r>
+      <w:proofErr w:type="spellStart"/>
+      <w:r>
+        <w:t>тсет</w:t>
+      </w:r>
+      <w:proofErr w:type="spellEnd"/>
+      <w:r>
+        <w:t xml:space="preserve">, произносится </w:t>
+      </w:r>
+      <w:r>
+        <w:t>«</w:t>
+      </w:r>
+      <w:r>
+        <w:t>тс</w:t>
+      </w:r>
+      <w:r>
+        <w:t>»</w:t>
+      </w:r>
+    </w:p>
+    <w:p>
+      <w:pPr>
+        <w:pStyle w:val="a3"/>
+        <w:numPr>
+          <w:ilvl w:val="0"/>
+          <w:numId w:val="1"/>
+        </w:numPr>
+        <w:spacing w:after="0" w:line="240" w:lineRule="auto"/>
+      </w:pPr>
+      <w:proofErr w:type="spellStart"/>
+      <w:r>
+        <w:t>ü</w:t>
+      </w:r>
+      <w:proofErr w:type="spellEnd"/>
+      <w:r>
+        <w:t xml:space="preserve"> = </w:t>
+      </w:r>
+      <w:proofErr w:type="spellStart"/>
+      <w:r>
+        <w:rPr>
+          <w:lang w:val="en-US"/>
+        </w:rPr>
+        <w:t>ue</w:t>
+      </w:r>
+      <w:proofErr w:type="spellEnd"/>
+      <w:r>
+        <w:t xml:space="preserve"> –</w:t>
+      </w:r>
+      <w:r>
+        <w:t xml:space="preserve"> </w:t>
+      </w:r>
+      <w:r>
+        <w:rPr>
+          <w:lang w:val="en-US"/>
+        </w:rPr>
+        <w:t>u</w:t>
+      </w:r>
+      <w:r>
+        <w:t>-</w:t>
+      </w:r>
+      <w:proofErr w:type="spellStart"/>
+      <w:r>
+        <w:t>умлауд</w:t>
+      </w:r>
+      <w:proofErr w:type="spellEnd"/>
+      <w:r>
+        <w:t xml:space="preserve"> читается «</w:t>
+      </w:r>
+      <w:proofErr w:type="spellStart"/>
+      <w:r>
+        <w:t>ьу</w:t>
+      </w:r>
+      <w:proofErr w:type="spellEnd"/>
+      <w:r>
+        <w:t>»</w:t>
+      </w:r>
+    </w:p>
+    <w:p>
+      <w:pPr>
+        <w:pStyle w:val="a3"/>
+        <w:numPr>
+          <w:ilvl w:val="0"/>
+          <w:numId w:val="1"/>
+        </w:numPr>
+        <w:spacing w:after="0" w:line="240" w:lineRule="auto"/>
+      </w:pPr>
+      <w:proofErr w:type="spellStart"/>
+      <w:r>
+        <w:t>ö</w:t>
+      </w:r>
+      <w:proofErr w:type="spellEnd"/>
+      <w:r>
+        <w:t xml:space="preserve"> = </w:t>
+      </w:r>
+      <w:proofErr w:type="spellStart"/>
+      <w:r>
+        <w:rPr>
+          <w:lang w:val="en-US"/>
+        </w:rPr>
+        <w:t>oe</w:t>
+      </w:r>
+      <w:proofErr w:type="spellEnd"/>
+      <w:r>
+        <w:t xml:space="preserve"> – </w:t>
+      </w:r>
+      <w:r>
+        <w:rPr>
+          <w:lang w:val="en-US"/>
+        </w:rPr>
+        <w:t>o</w:t>
+      </w:r>
+      <w:r>
+        <w:t>-</w:t>
+      </w:r>
+      <w:proofErr w:type="spellStart"/>
+      <w:r>
+        <w:t>умлауд</w:t>
+      </w:r>
+      <w:proofErr w:type="spellEnd"/>
+      <w:r>
+        <w:t xml:space="preserve">, как </w:t>
+      </w:r>
+      <w:proofErr w:type="gramStart"/>
+      <w:r>
+        <w:t>правило</w:t>
+      </w:r>
+      <w:proofErr w:type="gramEnd"/>
+      <w:r>
+        <w:t xml:space="preserve"> появляется, когда слово меняет свою форму, читается «</w:t>
+      </w:r>
+      <w:proofErr w:type="spellStart"/>
+      <w:r>
+        <w:t>ьо</w:t>
+      </w:r>
+      <w:proofErr w:type="spellEnd"/>
+      <w:r>
+        <w:t>»</w:t>
+      </w:r>
+    </w:p>
+    <w:p>
+      <w:pPr>
+        <w:pStyle w:val="a3"/>
+        <w:numPr>
+          <w:ilvl w:val="0"/>
+          <w:numId w:val="1"/>
+        </w:numPr>
+        <w:spacing w:after="0" w:line="240" w:lineRule="auto"/>
+      </w:pPr>
+      <w:proofErr w:type="spellStart"/>
+      <w:r>
+        <w:t>ä</w:t>
+      </w:r>
+      <w:proofErr w:type="spellEnd"/>
+      <w:r>
+        <w:t xml:space="preserve"> = </w:t>
+      </w:r>
+      <w:proofErr w:type="spellStart"/>
+      <w:r>
+        <w:rPr>
+          <w:lang w:val="en-US"/>
+        </w:rPr>
+        <w:t>ae</w:t>
+      </w:r>
+      <w:proofErr w:type="spellEnd"/>
+      <w:r>
+        <w:t xml:space="preserve"> –</w:t>
+      </w:r>
+      <w:r>
+        <w:t xml:space="preserve"> </w:t>
+      </w:r>
+      <w:r>
+        <w:rPr>
+          <w:lang w:val="en-US"/>
+        </w:rPr>
+        <w:t>a</w:t>
+      </w:r>
+      <w:r>
+        <w:t>-</w:t>
+      </w:r>
+      <w:proofErr w:type="spellStart"/>
+      <w:r>
+        <w:t>умлауд</w:t>
+      </w:r>
+      <w:proofErr w:type="spellEnd"/>
+      <w:r>
+        <w:t xml:space="preserve"> читается «э»</w:t>
+      </w:r>
+    </w:p>
+    <w:p>
+      <w:pPr>
+        <w:pStyle w:val="a3"/>
+        <w:numPr>
+          <w:ilvl w:val="0"/>
+          <w:numId w:val="1"/>
+        </w:numPr>
+        <w:spacing w:after="0" w:line="240" w:lineRule="auto"/>
+      </w:pPr>
+      <w:r>
+        <w:t xml:space="preserve">ß = </w:t>
+      </w:r>
+      <w:proofErr w:type="spellStart"/>
+      <w:r>
+        <w:rPr>
+          <w:lang w:val="en-US"/>
+        </w:rPr>
+        <w:t>ss</w:t>
+      </w:r>
+      <w:proofErr w:type="spellEnd"/>
+      <w:r>
+        <w:t xml:space="preserve"> – </w:t>
+      </w:r>
+      <w:proofErr w:type="spellStart"/>
+      <w:r>
+        <w:t>с-цет</w:t>
+      </w:r>
+      <w:proofErr w:type="spellEnd"/>
+      <w:r>
+        <w:t>, только маленькая, никогда вначале слова, читается, как «с»</w:t>
+      </w:r>
+    </w:p>
+    <w:p>
+      <w:pPr>
+        <w:pStyle w:val="a3"/>
+        <w:spacing w:after="0" w:line="240" w:lineRule="auto"/>
+        <w:ind w:left="1211"/>
+      </w:pPr>
+    </w:p>
+    <w:p>
+      <w:pPr>
+        <w:pStyle w:val="a3"/>
+        <w:spacing w:after="0" w:line="240" w:lineRule="auto"/>
+        <w:ind w:left="1211"/>
+        <w:rPr>
+          <w:i/>
+        </w:rPr>
+      </w:pPr>
+      <w:r>
+        <w:rPr>
+          <w:i/>
+        </w:rPr>
+        <w:t>Произношение сочетания букв</w:t>
+      </w:r>
+      <w:r>
+        <w:rPr>
+          <w:i/>
+        </w:rPr>
+        <w:t>:</w:t>
+      </w:r>
+    </w:p>
+    <w:p>
+      <w:pPr>
+        <w:pStyle w:val="a3"/>
+        <w:numPr>
+          <w:ilvl w:val="0"/>
+          <w:numId w:val="1"/>
+        </w:numPr>
+        <w:spacing w:after="0" w:line="240" w:lineRule="auto"/>
+        <w:rPr>
+          <w:i/>
+        </w:rPr>
+      </w:pPr>
+      <w:r>
+        <w:t xml:space="preserve">Гласный + </w:t>
+      </w:r>
+      <w:r>
+        <w:rPr>
+          <w:lang w:val="en-US"/>
+        </w:rPr>
+        <w:t>h</w:t>
+      </w:r>
+      <w:r>
+        <w:t xml:space="preserve">, </w:t>
+      </w:r>
+      <w:r>
+        <w:t xml:space="preserve">если после гласной стоит </w:t>
+      </w:r>
+      <w:r>
+        <w:rPr>
+          <w:lang w:val="en-US"/>
+        </w:rPr>
+        <w:t>h</w:t>
+      </w:r>
+      <w:r>
+        <w:t>, то он вообще не читается. Примеры:</w:t>
+      </w:r>
+    </w:p>
+    <w:p>
+      <w:pPr>
+        <w:pStyle w:val="a3"/>
+        <w:numPr>
+          <w:ilvl w:val="1"/>
+          <w:numId w:val="1"/>
+        </w:numPr>
+        <w:spacing w:after="0" w:line="240" w:lineRule="auto"/>
+        <w:rPr>
+          <w:i/>
+        </w:rPr>
+      </w:pPr>
+      <w:proofErr w:type="spellStart"/>
+      <w:r>
+        <w:rPr>
+          <w:lang w:val="en-US"/>
+        </w:rPr>
+        <w:t>Fahren</w:t>
+      </w:r>
+      <w:proofErr w:type="spellEnd"/>
+      <w:r>
+        <w:rPr>
+          <w:lang w:val="en-US"/>
+        </w:rPr>
+        <w:t xml:space="preserve"> – </w:t>
+      </w:r>
+      <w:r>
+        <w:t>читается «</w:t>
+      </w:r>
+      <w:proofErr w:type="spellStart"/>
+      <w:r>
+        <w:t>фарен</w:t>
+      </w:r>
+      <w:proofErr w:type="spellEnd"/>
+      <w:r>
+        <w:t>»</w:t>
+      </w:r>
+    </w:p>
+    <w:p>
+      <w:pPr>
+        <w:pStyle w:val="a3"/>
+        <w:numPr>
+          <w:ilvl w:val="1"/>
+          <w:numId w:val="1"/>
+        </w:numPr>
+        <w:spacing w:after="0" w:line="240" w:lineRule="auto"/>
+        <w:rPr>
+          <w:i/>
+        </w:rPr>
+      </w:pPr>
+      <w:proofErr w:type="spellStart"/>
+      <w:r>
+        <w:rPr>
+          <w:lang w:val="en-US"/>
+        </w:rPr>
+        <w:t>Ihr</w:t>
+      </w:r>
+      <w:proofErr w:type="spellEnd"/>
+      <w:r>
+        <w:rPr>
+          <w:lang w:val="en-US"/>
+        </w:rPr>
+        <w:t xml:space="preserve"> – </w:t>
+      </w:r>
+      <w:r>
+        <w:t>читается «</w:t>
+      </w:r>
+      <w:proofErr w:type="spellStart"/>
+      <w:r>
+        <w:t>иар</w:t>
+      </w:r>
+      <w:proofErr w:type="spellEnd"/>
+      <w:r>
+        <w:t>»</w:t>
+      </w:r>
+    </w:p>
+    <w:p>
+      <w:pPr>
+        <w:pStyle w:val="a3"/>
+        <w:numPr>
+          <w:ilvl w:val="1"/>
+          <w:numId w:val="1"/>
+        </w:numPr>
+        <w:spacing w:after="0" w:line="240" w:lineRule="auto"/>
+        <w:rPr>
+          <w:i/>
+        </w:rPr>
+      </w:pPr>
+      <w:proofErr w:type="spellStart"/>
+      <w:r>
+        <w:rPr>
+          <w:lang w:val="en-US"/>
+        </w:rPr>
+        <w:t>Wohnen</w:t>
+      </w:r>
+      <w:proofErr w:type="spellEnd"/>
+      <w:r>
+        <w:rPr>
+          <w:lang w:val="en-US"/>
+        </w:rPr>
+        <w:t xml:space="preserve"> – </w:t>
+      </w:r>
+      <w:r>
+        <w:t>читается «</w:t>
+      </w:r>
+      <w:proofErr w:type="spellStart"/>
+      <w:r>
+        <w:t>воонен</w:t>
+      </w:r>
+      <w:proofErr w:type="spellEnd"/>
+      <w:r>
+        <w:t>»</w:t>
+      </w:r>
+    </w:p>
+    <w:p>
+      <w:pPr>
+        <w:pStyle w:val="a3"/>
+        <w:numPr>
+          <w:ilvl w:val="1"/>
+          <w:numId w:val="1"/>
+        </w:numPr>
+        <w:spacing w:after="0" w:line="240" w:lineRule="auto"/>
+        <w:rPr>
+          <w:i/>
+        </w:rPr>
+      </w:pPr>
+      <w:proofErr w:type="spellStart"/>
+      <w:r>
+        <w:rPr>
+          <w:lang w:val="en-US"/>
+        </w:rPr>
+        <w:t>Gehen</w:t>
+      </w:r>
+      <w:proofErr w:type="spellEnd"/>
+      <w:r>
+        <w:rPr>
+          <w:lang w:val="en-US"/>
+        </w:rPr>
+        <w:t xml:space="preserve"> – </w:t>
+      </w:r>
+      <w:r>
+        <w:t>читается «</w:t>
+      </w:r>
+      <w:proofErr w:type="spellStart"/>
+      <w:r>
+        <w:t>геен</w:t>
+      </w:r>
+      <w:proofErr w:type="spellEnd"/>
+      <w:r>
+        <w:t>»</w:t>
+      </w:r>
+    </w:p>
+    <w:p>
+      <w:pPr>
+        <w:pStyle w:val="a3"/>
+        <w:numPr>
+          <w:ilvl w:val="1"/>
+          <w:numId w:val="1"/>
+        </w:numPr>
+        <w:spacing w:after="0" w:line="240" w:lineRule="auto"/>
+        <w:rPr>
+          <w:i/>
+        </w:rPr>
+      </w:pPr>
+      <w:proofErr w:type="spellStart"/>
+      <w:r>
+        <w:rPr>
+          <w:lang w:val="en-US"/>
+        </w:rPr>
+        <w:t>Sehen</w:t>
+      </w:r>
+      <w:proofErr w:type="spellEnd"/>
+      <w:r>
+        <w:rPr>
+          <w:lang w:val="en-US"/>
+        </w:rPr>
+        <w:t xml:space="preserve"> – </w:t>
+      </w:r>
+      <w:r>
+        <w:t>читается «</w:t>
+      </w:r>
+      <w:proofErr w:type="spellStart"/>
+      <w:r>
+        <w:t>зеен</w:t>
+      </w:r>
+      <w:proofErr w:type="spellEnd"/>
+      <w:r>
+        <w:t>»</w:t>
+      </w:r>
+    </w:p>
+    <w:p>
+      <w:pPr>
+        <w:pStyle w:val="a3"/>
+        <w:numPr>
+          <w:ilvl w:val="0"/>
+          <w:numId w:val="1"/>
+        </w:numPr>
+        <w:spacing w:after="0" w:line="240" w:lineRule="auto"/>
+        <w:rPr>
+          <w:i/>
+        </w:rPr>
+      </w:pPr>
+      <w:r>
+        <w:t>Ö</w:t>
+      </w:r>
+      <w:r>
+        <w:t xml:space="preserve"> – как будто добавляем мягкий знак </w:t>
+      </w:r>
+      <w:proofErr w:type="gramStart"/>
+      <w:r>
+        <w:t>к</w:t>
+      </w:r>
+      <w:proofErr w:type="gramEnd"/>
+      <w:r>
+        <w:t xml:space="preserve"> о, получится «</w:t>
+      </w:r>
+      <w:proofErr w:type="spellStart"/>
+      <w:r>
+        <w:t>ьо</w:t>
+      </w:r>
+      <w:proofErr w:type="spellEnd"/>
+      <w:r>
+        <w:t>»</w:t>
+      </w:r>
+    </w:p>
+    <w:p>
+      <w:pPr>
+        <w:pStyle w:val="a3"/>
+        <w:numPr>
+          <w:ilvl w:val="1"/>
+          <w:numId w:val="1"/>
+        </w:numPr>
+        <w:spacing w:after="0" w:line="240" w:lineRule="auto"/>
+      </w:pPr>
+      <w:proofErr w:type="spellStart"/>
+      <w:r>
+        <w:rPr>
+          <w:lang w:val="en-US"/>
+        </w:rPr>
+        <w:t>Sch</w:t>
+      </w:r>
+      <w:r>
+        <w:t>ö</w:t>
+      </w:r>
+      <w:proofErr w:type="spellEnd"/>
+      <w:r>
+        <w:rPr>
+          <w:lang w:val="en-US"/>
+        </w:rPr>
+        <w:t xml:space="preserve">n – </w:t>
+      </w:r>
+      <w:r>
+        <w:t>«</w:t>
+      </w:r>
+      <w:proofErr w:type="spellStart"/>
+      <w:r>
+        <w:t>шьон</w:t>
+      </w:r>
+      <w:proofErr w:type="spellEnd"/>
+      <w:r>
+        <w:t>»</w:t>
+      </w:r>
+    </w:p>
+    <w:p>
+      <w:pPr>
+        <w:pStyle w:val="a3"/>
+        <w:numPr>
+          <w:ilvl w:val="1"/>
+          <w:numId w:val="1"/>
+        </w:numPr>
+        <w:spacing w:after="0" w:line="240" w:lineRule="auto"/>
+      </w:pPr>
+      <w:r>
+        <w:rPr>
+          <w:lang w:val="en-US"/>
+        </w:rPr>
+        <w:t>Kr</w:t>
+      </w:r>
+      <w:proofErr w:type="spellStart"/>
+      <w:r>
+        <w:t>ö</w:t>
+      </w:r>
+      <w:r>
+        <w:rPr>
+          <w:lang w:val="en-US"/>
+        </w:rPr>
+        <w:t>te</w:t>
+      </w:r>
+      <w:proofErr w:type="spellEnd"/>
+      <w:r>
+        <w:rPr>
+          <w:lang w:val="en-US"/>
+        </w:rPr>
+        <w:t xml:space="preserve"> – </w:t>
+      </w:r>
+      <w:r>
+        <w:t>«</w:t>
+      </w:r>
+      <w:proofErr w:type="spellStart"/>
+      <w:r>
+        <w:t>крьоте</w:t>
+      </w:r>
+      <w:proofErr w:type="spellEnd"/>
+      <w:r>
+        <w:t>»</w:t>
+      </w:r>
+    </w:p>
+    <w:p>
+      <w:pPr>
+        <w:pStyle w:val="a3"/>
+        <w:numPr>
+          <w:ilvl w:val="1"/>
+          <w:numId w:val="1"/>
+        </w:numPr>
+        <w:spacing w:after="0" w:line="240" w:lineRule="auto"/>
+      </w:pPr>
+      <w:r>
+        <w:rPr>
+          <w:lang w:val="en-US"/>
+        </w:rPr>
+        <w:t>M</w:t>
+      </w:r>
+      <w:proofErr w:type="spellStart"/>
+      <w:r>
+        <w:t>ö</w:t>
+      </w:r>
+      <w:proofErr w:type="spellEnd"/>
+      <w:r>
+        <w:rPr>
+          <w:lang w:val="en-US"/>
+        </w:rPr>
+        <w:t xml:space="preserve">gen – </w:t>
+      </w:r>
+      <w:r>
+        <w:t>«</w:t>
+      </w:r>
+      <w:proofErr w:type="spellStart"/>
+      <w:r>
+        <w:t>мьоген</w:t>
+      </w:r>
+      <w:proofErr w:type="spellEnd"/>
+      <w:r>
+        <w:t>»</w:t>
+      </w:r>
+    </w:p>
+    <w:p>
+      <w:pPr>
+        <w:pStyle w:val="a3"/>
+        <w:numPr>
+          <w:ilvl w:val="1"/>
+          <w:numId w:val="1"/>
+        </w:numPr>
+        <w:spacing w:after="0" w:line="240" w:lineRule="auto"/>
+      </w:pPr>
+      <w:r>
+        <w:rPr>
+          <w:lang w:val="en-US"/>
+        </w:rPr>
+        <w:t>L</w:t>
+      </w:r>
+      <w:proofErr w:type="spellStart"/>
+      <w:r>
+        <w:t>ö</w:t>
+      </w:r>
+      <w:proofErr w:type="spellEnd"/>
+      <w:r>
+        <w:rPr>
+          <w:lang w:val="en-US"/>
+        </w:rPr>
+        <w:t xml:space="preserve">sung – </w:t>
+      </w:r>
+      <w:r>
+        <w:t>«</w:t>
+      </w:r>
+      <w:proofErr w:type="spellStart"/>
+      <w:r>
+        <w:t>льозун</w:t>
+      </w:r>
+      <w:proofErr w:type="spellEnd"/>
+      <w:r>
+        <w:t>»</w:t>
+      </w:r>
+    </w:p>
+    <w:p>
+      <w:pPr>
+        <w:spacing w:after="0" w:line="240" w:lineRule="auto"/>
+        <w:ind w:left="1571"/>
+      </w:pPr>
+    </w:p>
+    <w:p>
+      <w:pPr>
+        <w:spacing w:after="0" w:line="240" w:lineRule="auto"/>
+        <w:ind w:firstLine="567"/>
+      </w:pPr>
+    </w:p>
+    <w:p>
+      <w:pPr>
+        <w:spacing w:after="0" w:line="240" w:lineRule="auto"/>
+        <w:jc w:val="center"/>
+        <w:rPr>
+          <w:b/>
+        </w:rPr>
+      </w:pPr>
+    </w:p>
+    <w:p>
+      <w:pPr>
+        <w:spacing w:after="0" w:line="240" w:lineRule="auto"/>
+        <w:jc w:val="center"/>
+        <w:rPr>
+          <w:b/>
+        </w:rPr>
+      </w:pPr>
+    </w:p>
+    <w:p>
+      <w:pPr>
+        <w:spacing w:after="0" w:line="240" w:lineRule="auto"/>
+        <w:jc w:val="center"/>
+        <w:rPr>
+          <w:b/>
+        </w:rPr>
+      </w:pPr>
+      <w:r>
+        <w:rPr>
+          <w:b/>
+        </w:rPr>
+        <w:t>УРОК 1</w:t>
+      </w:r>
+    </w:p>
+    <w:p>
+      <w:pPr>
+        <w:spacing w:after="0" w:line="240" w:lineRule="auto"/>
         <w:ind w:firstLine="567"/>
         <w:rPr>
           <w:b/>
@@ -371,7 +1262,6 @@
           <w:color w:val="000000"/>
           <w:sz w:val="20"/>
           <w:szCs w:val="20"/>
-          <w:lang w:val="en-US"/>
         </w:rPr>
       </w:pPr>
       <w:r>
@@ -463,9 +1353,6 @@
       </w:r>
       <w:proofErr w:type="spellEnd"/>
       <w:r>
-        <w:rPr>
-          <w:lang w:val="en-US"/>
-        </w:rPr>
         <w:t xml:space="preserve"> </w:t>
       </w:r>
       <w:proofErr w:type="spellStart"/>
@@ -477,9 +1364,6 @@
       </w:r>
       <w:proofErr w:type="spellEnd"/>
       <w:r>
-        <w:rPr>
-          <w:lang w:val="en-US"/>
-        </w:rPr>
         <w:t xml:space="preserve"> </w:t>
       </w:r>
       <w:proofErr w:type="spellStart"/>
@@ -491,43 +1375,28 @@
       </w:r>
       <w:proofErr w:type="spellEnd"/>
       <w:r>
-        <w:rPr>
-          <w:lang w:val="en-US"/>
-        </w:rPr>
         <w:t xml:space="preserve"> – </w:t>
       </w:r>
       <w:r>
         <w:t>я</w:t>
       </w:r>
       <w:r>
-        <w:rPr>
-          <w:lang w:val="en-US"/>
-        </w:rPr>
         <w:t xml:space="preserve"> </w:t>
       </w:r>
       <w:r>
         <w:t>люблю</w:t>
       </w:r>
       <w:r>
-        <w:rPr>
-          <w:lang w:val="en-US"/>
-        </w:rPr>
         <w:t xml:space="preserve"> </w:t>
       </w:r>
       <w:r>
         <w:t>тебя</w:t>
       </w:r>
       <w:r>
-        <w:rPr>
-          <w:lang w:val="en-US"/>
-        </w:rPr>
         <w:t>.</w:t>
       </w:r>
       <w:proofErr w:type="gramEnd"/>
       <w:r>
-        <w:rPr>
-          <w:lang w:val="en-US"/>
-        </w:rPr>
         <w:t xml:space="preserve"> </w:t>
       </w:r>
       <w:proofErr w:type="spellStart"/>
@@ -540,9 +1409,6 @@
       </w:r>
       <w:proofErr w:type="spellEnd"/>
       <w:r>
-        <w:rPr>
-          <w:lang w:val="en-US"/>
-        </w:rPr>
         <w:t xml:space="preserve"> </w:t>
       </w:r>
       <w:proofErr w:type="spellStart"/>
@@ -554,9 +1420,6 @@
       </w:r>
       <w:proofErr w:type="spellEnd"/>
       <w:r>
-        <w:rPr>
-          <w:lang w:val="en-US"/>
-        </w:rPr>
         <w:t xml:space="preserve"> </w:t>
       </w:r>
       <w:proofErr w:type="spellStart"/>
@@ -568,9 +1431,6 @@
       </w:r>
       <w:proofErr w:type="spellEnd"/>
       <w:r>
-        <w:rPr>
-          <w:lang w:val="en-US"/>
-        </w:rPr>
         <w:t xml:space="preserve"> </w:t>
       </w:r>
       <w:proofErr w:type="spellStart"/>
@@ -582,9 +1442,6 @@
       </w:r>
       <w:proofErr w:type="spellEnd"/>
       <w:r>
-        <w:rPr>
-          <w:lang w:val="en-US"/>
-        </w:rPr>
         <w:t xml:space="preserve"> - </w:t>
       </w:r>
       <w:r>
@@ -602,7 +1459,6 @@
           <w:color w:val="000000"/>
           <w:sz w:val="20"/>
           <w:szCs w:val="20"/>
-          <w:lang w:val="en-US"/>
         </w:rPr>
         <w:t>.</w:t>
       </w:r>
@@ -613,7 +1469,6 @@
           <w:color w:val="000000"/>
           <w:sz w:val="20"/>
           <w:szCs w:val="20"/>
-          <w:lang w:val="en-US"/>
         </w:rPr>
         <w:t xml:space="preserve"> </w:t>
       </w:r>
@@ -687,7 +1542,6 @@
           <w:color w:val="000000"/>
           <w:sz w:val="20"/>
           <w:szCs w:val="20"/>
-          <w:lang w:val="en-US"/>
         </w:rPr>
         <w:t xml:space="preserve"> </w:t>
       </w:r>
@@ -709,7 +1563,6 @@
           <w:color w:val="000000"/>
           <w:sz w:val="20"/>
           <w:szCs w:val="20"/>
-          <w:lang w:val="en-US"/>
         </w:rPr>
         <w:t xml:space="preserve"> – </w:t>
       </w:r>
@@ -728,7 +1581,6 @@
           <w:color w:val="000000"/>
           <w:sz w:val="20"/>
           <w:szCs w:val="20"/>
-          <w:lang w:val="en-US"/>
         </w:rPr>
         <w:t xml:space="preserve"> </w:t>
       </w:r>
@@ -747,7 +1599,6 @@
           <w:color w:val="000000"/>
           <w:sz w:val="20"/>
           <w:szCs w:val="20"/>
-          <w:lang w:val="en-US"/>
         </w:rPr>
         <w:t>.</w:t>
       </w:r>
@@ -758,7 +1609,6 @@
           <w:color w:val="000000"/>
           <w:sz w:val="20"/>
           <w:szCs w:val="20"/>
-          <w:lang w:val="en-US"/>
         </w:rPr>
         <w:t xml:space="preserve"> </w:t>
       </w:r>
@@ -1159,7 +2009,10 @@
         <w:spacing w:after="0" w:line="240" w:lineRule="auto"/>
         <w:ind w:firstLine="567"/>
         <w:rPr>
-          <w:lang w:val="en-US"/>
+          <w:rFonts w:ascii="Arial" w:hAnsi="Arial" w:cs="Arial"/>
+          <w:color w:val="000000"/>
+          <w:sz w:val="20"/>
+          <w:szCs w:val="20"/>
         </w:rPr>
       </w:pPr>
       <w:r>
@@ -1350,6 +2203,1862 @@
         <w:t xml:space="preserve"> in Ukraine.</w:t>
       </w:r>
       <w:proofErr w:type="gramEnd"/>
+    </w:p>
+    <w:p>
+      <w:pPr>
+        <w:spacing w:after="0" w:line="240" w:lineRule="auto"/>
+        <w:ind w:firstLine="567"/>
+        <w:rPr>
+          <w:rFonts w:ascii="Arial" w:hAnsi="Arial" w:cs="Arial"/>
+          <w:color w:val="000000"/>
+          <w:sz w:val="20"/>
+          <w:szCs w:val="20"/>
+        </w:rPr>
+      </w:pPr>
+      <w:r>
+        <w:rPr>
+          <w:rFonts w:ascii="Arial" w:hAnsi="Arial" w:cs="Arial"/>
+          <w:color w:val="000000"/>
+          <w:sz w:val="20"/>
+          <w:szCs w:val="20"/>
+        </w:rPr>
+        <w:t xml:space="preserve">- </w:t>
+      </w:r>
+      <w:proofErr w:type="spellStart"/>
+      <w:r>
+        <w:rPr>
+          <w:rFonts w:ascii="Arial" w:hAnsi="Arial" w:cs="Arial"/>
+          <w:color w:val="000000"/>
+          <w:sz w:val="20"/>
+          <w:szCs w:val="20"/>
+          <w:lang w:val="en-US"/>
+        </w:rPr>
+        <w:t>lachen</w:t>
+      </w:r>
+      <w:proofErr w:type="spellEnd"/>
+      <w:r>
+        <w:rPr>
+          <w:rFonts w:ascii="Arial" w:hAnsi="Arial" w:cs="Arial"/>
+          <w:color w:val="000000"/>
+          <w:sz w:val="20"/>
+          <w:szCs w:val="20"/>
+        </w:rPr>
+        <w:t>(</w:t>
+      </w:r>
+      <w:r>
+        <w:rPr>
+          <w:rFonts w:ascii="Arial" w:hAnsi="Arial" w:cs="Arial"/>
+          <w:color w:val="000000"/>
+          <w:sz w:val="20"/>
+          <w:szCs w:val="20"/>
+        </w:rPr>
+        <w:t>смеяться</w:t>
+      </w:r>
+      <w:r>
+        <w:rPr>
+          <w:rFonts w:ascii="Arial" w:hAnsi="Arial" w:cs="Arial"/>
+          <w:color w:val="000000"/>
+          <w:sz w:val="20"/>
+          <w:szCs w:val="20"/>
+        </w:rPr>
+        <w:t xml:space="preserve">) – </w:t>
+      </w:r>
+      <w:r>
+        <w:rPr>
+          <w:rFonts w:ascii="Arial" w:hAnsi="Arial" w:cs="Arial"/>
+          <w:color w:val="000000"/>
+          <w:sz w:val="20"/>
+          <w:szCs w:val="20"/>
+        </w:rPr>
+        <w:t xml:space="preserve">корень </w:t>
+      </w:r>
+      <w:proofErr w:type="spellStart"/>
+      <w:r>
+        <w:rPr>
+          <w:rFonts w:ascii="Arial" w:hAnsi="Arial" w:cs="Arial"/>
+          <w:color w:val="000000"/>
+          <w:sz w:val="20"/>
+          <w:szCs w:val="20"/>
+          <w:lang w:val="en-US"/>
+        </w:rPr>
+        <w:t>lach</w:t>
+      </w:r>
+      <w:proofErr w:type="spellEnd"/>
+      <w:r>
+        <w:rPr>
+          <w:rFonts w:ascii="Arial" w:hAnsi="Arial" w:cs="Arial"/>
+          <w:color w:val="000000"/>
+          <w:sz w:val="20"/>
+          <w:szCs w:val="20"/>
+        </w:rPr>
+        <w:t xml:space="preserve">.  </w:t>
+      </w:r>
+      <w:proofErr w:type="spellStart"/>
+      <w:proofErr w:type="gramStart"/>
+      <w:r>
+        <w:rPr>
+          <w:rFonts w:ascii="Arial" w:hAnsi="Arial" w:cs="Arial"/>
+          <w:color w:val="000000"/>
+          <w:sz w:val="20"/>
+          <w:szCs w:val="20"/>
+          <w:lang w:val="en-US"/>
+        </w:rPr>
+        <w:t>Ich</w:t>
+      </w:r>
+      <w:proofErr w:type="spellEnd"/>
+      <w:r>
+        <w:rPr>
+          <w:rFonts w:ascii="Arial" w:hAnsi="Arial" w:cs="Arial"/>
+          <w:color w:val="000000"/>
+          <w:sz w:val="20"/>
+          <w:szCs w:val="20"/>
+        </w:rPr>
+        <w:t xml:space="preserve"> </w:t>
+      </w:r>
+      <w:proofErr w:type="spellStart"/>
+      <w:r>
+        <w:rPr>
+          <w:rFonts w:ascii="Arial" w:hAnsi="Arial" w:cs="Arial"/>
+          <w:color w:val="000000"/>
+          <w:sz w:val="20"/>
+          <w:szCs w:val="20"/>
+          <w:lang w:val="en-US"/>
+        </w:rPr>
+        <w:t>lache</w:t>
+      </w:r>
+      <w:proofErr w:type="spellEnd"/>
+      <w:r>
+        <w:rPr>
+          <w:rFonts w:ascii="Arial" w:hAnsi="Arial" w:cs="Arial"/>
+          <w:color w:val="000000"/>
+          <w:sz w:val="20"/>
+          <w:szCs w:val="20"/>
+        </w:rPr>
+        <w:t xml:space="preserve"> – </w:t>
+      </w:r>
+      <w:r>
+        <w:rPr>
+          <w:rFonts w:ascii="Arial" w:hAnsi="Arial" w:cs="Arial"/>
+          <w:color w:val="000000"/>
+          <w:sz w:val="20"/>
+          <w:szCs w:val="20"/>
+        </w:rPr>
+        <w:t>я</w:t>
+      </w:r>
+      <w:r>
+        <w:rPr>
+          <w:rFonts w:ascii="Arial" w:hAnsi="Arial" w:cs="Arial"/>
+          <w:color w:val="000000"/>
+          <w:sz w:val="20"/>
+          <w:szCs w:val="20"/>
+        </w:rPr>
+        <w:t xml:space="preserve"> </w:t>
+      </w:r>
+      <w:r>
+        <w:rPr>
+          <w:rFonts w:ascii="Arial" w:hAnsi="Arial" w:cs="Arial"/>
+          <w:color w:val="000000"/>
+          <w:sz w:val="20"/>
+          <w:szCs w:val="20"/>
+        </w:rPr>
+        <w:t>смеюсь</w:t>
+      </w:r>
+      <w:r>
+        <w:rPr>
+          <w:rFonts w:ascii="Arial" w:hAnsi="Arial" w:cs="Arial"/>
+          <w:color w:val="000000"/>
+          <w:sz w:val="20"/>
+          <w:szCs w:val="20"/>
+        </w:rPr>
+        <w:t xml:space="preserve">, </w:t>
+      </w:r>
+      <w:proofErr w:type="spellStart"/>
+      <w:r>
+        <w:rPr>
+          <w:rFonts w:ascii="Arial" w:hAnsi="Arial" w:cs="Arial"/>
+          <w:color w:val="000000"/>
+          <w:sz w:val="20"/>
+          <w:szCs w:val="20"/>
+          <w:lang w:val="en-US"/>
+        </w:rPr>
+        <w:t>ich</w:t>
+      </w:r>
+      <w:proofErr w:type="spellEnd"/>
+      <w:r>
+        <w:rPr>
+          <w:rFonts w:ascii="Arial" w:hAnsi="Arial" w:cs="Arial"/>
+          <w:color w:val="000000"/>
+          <w:sz w:val="20"/>
+          <w:szCs w:val="20"/>
+        </w:rPr>
+        <w:t xml:space="preserve"> </w:t>
+      </w:r>
+      <w:proofErr w:type="spellStart"/>
+      <w:r>
+        <w:rPr>
+          <w:rFonts w:ascii="Arial" w:hAnsi="Arial" w:cs="Arial"/>
+          <w:color w:val="000000"/>
+          <w:sz w:val="20"/>
+          <w:szCs w:val="20"/>
+          <w:lang w:val="en-US"/>
+        </w:rPr>
+        <w:t>lache</w:t>
+      </w:r>
+      <w:proofErr w:type="spellEnd"/>
+      <w:r>
+        <w:rPr>
+          <w:rFonts w:ascii="Arial" w:hAnsi="Arial" w:cs="Arial"/>
+          <w:color w:val="000000"/>
+          <w:sz w:val="20"/>
+          <w:szCs w:val="20"/>
+        </w:rPr>
+        <w:t xml:space="preserve"> </w:t>
+      </w:r>
+      <w:proofErr w:type="spellStart"/>
+      <w:r>
+        <w:rPr>
+          <w:rFonts w:ascii="Arial" w:hAnsi="Arial" w:cs="Arial"/>
+          <w:color w:val="000000"/>
+          <w:sz w:val="20"/>
+          <w:szCs w:val="20"/>
+          <w:lang w:val="en-US"/>
+        </w:rPr>
+        <w:t>nicht</w:t>
+      </w:r>
+      <w:proofErr w:type="spellEnd"/>
+      <w:r>
+        <w:rPr>
+          <w:rFonts w:ascii="Arial" w:hAnsi="Arial" w:cs="Arial"/>
+          <w:color w:val="000000"/>
+          <w:sz w:val="20"/>
+          <w:szCs w:val="20"/>
+        </w:rPr>
+        <w:t xml:space="preserve"> – </w:t>
+      </w:r>
+      <w:r>
+        <w:rPr>
+          <w:rFonts w:ascii="Arial" w:hAnsi="Arial" w:cs="Arial"/>
+          <w:color w:val="000000"/>
+          <w:sz w:val="20"/>
+          <w:szCs w:val="20"/>
+        </w:rPr>
+        <w:t>я</w:t>
+      </w:r>
+      <w:r>
+        <w:rPr>
+          <w:rFonts w:ascii="Arial" w:hAnsi="Arial" w:cs="Arial"/>
+          <w:color w:val="000000"/>
+          <w:sz w:val="20"/>
+          <w:szCs w:val="20"/>
+        </w:rPr>
+        <w:t xml:space="preserve"> </w:t>
+      </w:r>
+      <w:r>
+        <w:rPr>
+          <w:rFonts w:ascii="Arial" w:hAnsi="Arial" w:cs="Arial"/>
+          <w:color w:val="000000"/>
+          <w:sz w:val="20"/>
+          <w:szCs w:val="20"/>
+        </w:rPr>
+        <w:t>не смеюсь.</w:t>
+      </w:r>
+      <w:proofErr w:type="gramEnd"/>
+    </w:p>
+    <w:p>
+      <w:pPr>
+        <w:spacing w:after="0" w:line="240" w:lineRule="auto"/>
+        <w:ind w:firstLine="567"/>
+        <w:rPr>
+          <w:rFonts w:ascii="Arial" w:hAnsi="Arial" w:cs="Arial"/>
+          <w:color w:val="000000"/>
+          <w:sz w:val="20"/>
+          <w:szCs w:val="20"/>
+        </w:rPr>
+      </w:pPr>
+      <w:r>
+        <w:rPr>
+          <w:rFonts w:ascii="Arial" w:hAnsi="Arial" w:cs="Arial"/>
+          <w:color w:val="000000"/>
+          <w:sz w:val="20"/>
+          <w:szCs w:val="20"/>
+        </w:rPr>
+        <w:t xml:space="preserve">- </w:t>
+      </w:r>
+      <w:proofErr w:type="spellStart"/>
+      <w:r>
+        <w:rPr>
+          <w:rFonts w:ascii="Arial" w:hAnsi="Arial" w:cs="Arial"/>
+          <w:color w:val="000000"/>
+          <w:sz w:val="20"/>
+          <w:szCs w:val="20"/>
+          <w:lang w:val="en-US"/>
+        </w:rPr>
+        <w:t>gern</w:t>
+      </w:r>
+      <w:proofErr w:type="spellEnd"/>
+      <w:r>
+        <w:rPr>
+          <w:rFonts w:ascii="Arial" w:hAnsi="Arial" w:cs="Arial"/>
+          <w:color w:val="000000"/>
+          <w:sz w:val="20"/>
+          <w:szCs w:val="20"/>
+        </w:rPr>
+        <w:t>(</w:t>
+      </w:r>
+      <w:r>
+        <w:rPr>
+          <w:rFonts w:ascii="Arial" w:hAnsi="Arial" w:cs="Arial"/>
+          <w:color w:val="000000"/>
+          <w:sz w:val="20"/>
+          <w:szCs w:val="20"/>
+        </w:rPr>
+        <w:t>охотно, с удовольствием</w:t>
+      </w:r>
+      <w:r>
+        <w:rPr>
+          <w:rFonts w:ascii="Arial" w:hAnsi="Arial" w:cs="Arial"/>
+          <w:color w:val="000000"/>
+          <w:sz w:val="20"/>
+          <w:szCs w:val="20"/>
+        </w:rPr>
+        <w:t>)</w:t>
+      </w:r>
+      <w:r>
+        <w:rPr>
+          <w:rFonts w:ascii="Arial" w:hAnsi="Arial" w:cs="Arial"/>
+          <w:color w:val="000000"/>
+          <w:sz w:val="20"/>
+          <w:szCs w:val="20"/>
+        </w:rPr>
+        <w:t xml:space="preserve"> – </w:t>
+      </w:r>
+      <w:proofErr w:type="spellStart"/>
+      <w:r>
+        <w:rPr>
+          <w:rFonts w:ascii="Arial" w:hAnsi="Arial" w:cs="Arial"/>
+          <w:color w:val="000000"/>
+          <w:sz w:val="20"/>
+          <w:szCs w:val="20"/>
+          <w:lang w:val="en-US"/>
+        </w:rPr>
+        <w:t>ich</w:t>
+      </w:r>
+      <w:proofErr w:type="spellEnd"/>
+      <w:r>
+        <w:rPr>
+          <w:rFonts w:ascii="Arial" w:hAnsi="Arial" w:cs="Arial"/>
+          <w:color w:val="000000"/>
+          <w:sz w:val="20"/>
+          <w:szCs w:val="20"/>
+        </w:rPr>
+        <w:t xml:space="preserve"> </w:t>
+      </w:r>
+      <w:proofErr w:type="spellStart"/>
+      <w:r>
+        <w:rPr>
+          <w:rFonts w:ascii="Arial" w:hAnsi="Arial" w:cs="Arial"/>
+          <w:color w:val="000000"/>
+          <w:sz w:val="20"/>
+          <w:szCs w:val="20"/>
+          <w:lang w:val="en-US"/>
+        </w:rPr>
+        <w:t>lache</w:t>
+      </w:r>
+      <w:proofErr w:type="spellEnd"/>
+      <w:r>
+        <w:rPr>
+          <w:rFonts w:ascii="Arial" w:hAnsi="Arial" w:cs="Arial"/>
+          <w:color w:val="000000"/>
+          <w:sz w:val="20"/>
+          <w:szCs w:val="20"/>
+        </w:rPr>
+        <w:t xml:space="preserve"> </w:t>
+      </w:r>
+      <w:proofErr w:type="spellStart"/>
+      <w:r>
+        <w:rPr>
+          <w:rFonts w:ascii="Arial" w:hAnsi="Arial" w:cs="Arial"/>
+          <w:color w:val="000000"/>
+          <w:sz w:val="20"/>
+          <w:szCs w:val="20"/>
+          <w:lang w:val="en-US"/>
+        </w:rPr>
+        <w:t>gern</w:t>
+      </w:r>
+      <w:proofErr w:type="spellEnd"/>
+      <w:r>
+        <w:rPr>
+          <w:rFonts w:ascii="Arial" w:hAnsi="Arial" w:cs="Arial"/>
+          <w:color w:val="000000"/>
+          <w:sz w:val="20"/>
+          <w:szCs w:val="20"/>
+          <w:lang w:val="uk-UA"/>
+        </w:rPr>
+        <w:t xml:space="preserve"> </w:t>
+      </w:r>
+      <w:r>
+        <w:rPr>
+          <w:rFonts w:ascii="Arial" w:hAnsi="Arial" w:cs="Arial"/>
+          <w:color w:val="000000"/>
+          <w:sz w:val="20"/>
+          <w:szCs w:val="20"/>
+        </w:rPr>
+        <w:t>я люблю смеятьс</w:t>
+      </w:r>
+      <w:proofErr w:type="gramStart"/>
+      <w:r>
+        <w:rPr>
+          <w:rFonts w:ascii="Arial" w:hAnsi="Arial" w:cs="Arial"/>
+          <w:color w:val="000000"/>
+          <w:sz w:val="20"/>
+          <w:szCs w:val="20"/>
+        </w:rPr>
+        <w:t>я(</w:t>
+      </w:r>
+      <w:proofErr w:type="gramEnd"/>
+      <w:r>
+        <w:rPr>
+          <w:rFonts w:ascii="Arial" w:hAnsi="Arial" w:cs="Arial"/>
+          <w:color w:val="000000"/>
+          <w:sz w:val="20"/>
+          <w:szCs w:val="20"/>
+        </w:rPr>
+        <w:t xml:space="preserve">смеюсь с удовольствием). Если </w:t>
+      </w:r>
+      <w:r>
+        <w:rPr>
+          <w:rFonts w:ascii="Arial" w:hAnsi="Arial" w:cs="Arial"/>
+          <w:color w:val="000000"/>
+          <w:sz w:val="20"/>
+          <w:szCs w:val="20"/>
+        </w:rPr>
+        <w:t xml:space="preserve">нужно построить отрицание: </w:t>
+      </w:r>
+      <w:proofErr w:type="spellStart"/>
+      <w:r>
+        <w:rPr>
+          <w:rFonts w:ascii="Arial" w:hAnsi="Arial" w:cs="Arial"/>
+          <w:color w:val="000000"/>
+          <w:sz w:val="20"/>
+          <w:szCs w:val="20"/>
+          <w:lang w:val="en-US"/>
+        </w:rPr>
+        <w:t>ich</w:t>
+      </w:r>
+      <w:proofErr w:type="spellEnd"/>
+      <w:r>
+        <w:rPr>
+          <w:rFonts w:ascii="Arial" w:hAnsi="Arial" w:cs="Arial"/>
+          <w:color w:val="000000"/>
+          <w:sz w:val="20"/>
+          <w:szCs w:val="20"/>
+        </w:rPr>
+        <w:t xml:space="preserve"> </w:t>
+      </w:r>
+      <w:proofErr w:type="spellStart"/>
+      <w:r>
+        <w:rPr>
+          <w:rFonts w:ascii="Arial" w:hAnsi="Arial" w:cs="Arial"/>
+          <w:color w:val="000000"/>
+          <w:sz w:val="20"/>
+          <w:szCs w:val="20"/>
+          <w:lang w:val="en-US"/>
+        </w:rPr>
+        <w:t>lache</w:t>
+      </w:r>
+      <w:proofErr w:type="spellEnd"/>
+      <w:r>
+        <w:rPr>
+          <w:rFonts w:ascii="Arial" w:hAnsi="Arial" w:cs="Arial"/>
+          <w:color w:val="000000"/>
+          <w:sz w:val="20"/>
+          <w:szCs w:val="20"/>
+        </w:rPr>
+        <w:t xml:space="preserve"> </w:t>
+      </w:r>
+      <w:proofErr w:type="spellStart"/>
+      <w:r>
+        <w:rPr>
+          <w:rFonts w:ascii="Arial" w:hAnsi="Arial" w:cs="Arial"/>
+          <w:color w:val="000000"/>
+          <w:sz w:val="20"/>
+          <w:szCs w:val="20"/>
+          <w:lang w:val="en-US"/>
+        </w:rPr>
+        <w:t>nicht</w:t>
+      </w:r>
+      <w:proofErr w:type="spellEnd"/>
+      <w:r>
+        <w:rPr>
+          <w:rFonts w:ascii="Arial" w:hAnsi="Arial" w:cs="Arial"/>
+          <w:color w:val="000000"/>
+          <w:sz w:val="20"/>
+          <w:szCs w:val="20"/>
+        </w:rPr>
+        <w:t xml:space="preserve"> </w:t>
+      </w:r>
+      <w:proofErr w:type="spellStart"/>
+      <w:r>
+        <w:rPr>
+          <w:rFonts w:ascii="Arial" w:hAnsi="Arial" w:cs="Arial"/>
+          <w:color w:val="000000"/>
+          <w:sz w:val="20"/>
+          <w:szCs w:val="20"/>
+          <w:lang w:val="en-US"/>
+        </w:rPr>
+        <w:t>gern</w:t>
+      </w:r>
+      <w:proofErr w:type="spellEnd"/>
+      <w:r>
+        <w:rPr>
+          <w:rFonts w:ascii="Arial" w:hAnsi="Arial" w:cs="Arial"/>
+          <w:color w:val="000000"/>
+          <w:sz w:val="20"/>
+          <w:szCs w:val="20"/>
+        </w:rPr>
+        <w:t xml:space="preserve"> (</w:t>
+      </w:r>
+      <w:proofErr w:type="spellStart"/>
+      <w:r>
+        <w:rPr>
+          <w:rFonts w:ascii="Arial" w:hAnsi="Arial" w:cs="Arial"/>
+          <w:color w:val="000000"/>
+          <w:sz w:val="20"/>
+          <w:szCs w:val="20"/>
+          <w:lang w:val="en-US"/>
+        </w:rPr>
+        <w:t>nicht</w:t>
+      </w:r>
+      <w:proofErr w:type="spellEnd"/>
+      <w:r>
+        <w:rPr>
+          <w:rFonts w:ascii="Arial" w:hAnsi="Arial" w:cs="Arial"/>
+          <w:color w:val="000000"/>
+          <w:sz w:val="20"/>
+          <w:szCs w:val="20"/>
+        </w:rPr>
+        <w:t xml:space="preserve"> </w:t>
+      </w:r>
+      <w:proofErr w:type="spellStart"/>
+      <w:r>
+        <w:rPr>
+          <w:rFonts w:ascii="Arial" w:hAnsi="Arial" w:cs="Arial"/>
+          <w:color w:val="000000"/>
+          <w:sz w:val="20"/>
+          <w:szCs w:val="20"/>
+          <w:lang w:val="en-US"/>
+        </w:rPr>
+        <w:t>gern</w:t>
+      </w:r>
+      <w:proofErr w:type="spellEnd"/>
+      <w:r>
+        <w:rPr>
+          <w:rFonts w:ascii="Arial" w:hAnsi="Arial" w:cs="Arial"/>
+          <w:color w:val="000000"/>
+          <w:sz w:val="20"/>
+          <w:szCs w:val="20"/>
+        </w:rPr>
+        <w:t xml:space="preserve"> </w:t>
+      </w:r>
+      <w:r>
+        <w:rPr>
+          <w:rFonts w:ascii="Arial" w:hAnsi="Arial" w:cs="Arial"/>
+          <w:color w:val="000000"/>
+          <w:sz w:val="20"/>
+          <w:szCs w:val="20"/>
+        </w:rPr>
+        <w:t>–</w:t>
+      </w:r>
+      <w:r>
+        <w:rPr>
+          <w:rFonts w:ascii="Arial" w:hAnsi="Arial" w:cs="Arial"/>
+          <w:color w:val="000000"/>
+          <w:sz w:val="20"/>
+          <w:szCs w:val="20"/>
+        </w:rPr>
+        <w:t xml:space="preserve"> </w:t>
+      </w:r>
+      <w:r>
+        <w:rPr>
+          <w:rFonts w:ascii="Arial" w:hAnsi="Arial" w:cs="Arial"/>
+          <w:color w:val="000000"/>
+          <w:sz w:val="20"/>
+          <w:szCs w:val="20"/>
+        </w:rPr>
+        <w:t>не охотно</w:t>
+      </w:r>
+      <w:r>
+        <w:rPr>
+          <w:rFonts w:ascii="Arial" w:hAnsi="Arial" w:cs="Arial"/>
+          <w:color w:val="000000"/>
+          <w:sz w:val="20"/>
+          <w:szCs w:val="20"/>
+        </w:rPr>
+        <w:t>)</w:t>
+      </w:r>
+    </w:p>
+    <w:p>
+      <w:pPr>
+        <w:spacing w:after="0" w:line="240" w:lineRule="auto"/>
+        <w:ind w:firstLine="567"/>
+        <w:rPr>
+          <w:rFonts w:ascii="Arial" w:hAnsi="Arial" w:cs="Arial"/>
+          <w:color w:val="000000"/>
+          <w:sz w:val="20"/>
+          <w:szCs w:val="20"/>
+        </w:rPr>
+      </w:pPr>
+    </w:p>
+    <w:p>
+      <w:pPr>
+        <w:spacing w:after="0" w:line="240" w:lineRule="auto"/>
+        <w:jc w:val="center"/>
+        <w:rPr>
+          <w:b/>
+        </w:rPr>
+      </w:pPr>
+      <w:r>
+        <w:rPr>
+          <w:b/>
+        </w:rPr>
+        <w:t>УРОК 2</w:t>
+      </w:r>
+    </w:p>
+    <w:p>
+      <w:pPr>
+        <w:spacing w:after="0" w:line="240" w:lineRule="auto"/>
+        <w:ind w:firstLine="567"/>
+        <w:rPr>
+          <w:b/>
+          <w:u w:val="single"/>
+        </w:rPr>
+      </w:pPr>
+      <w:r>
+        <w:rPr>
+          <w:b/>
+          <w:u w:val="single"/>
+        </w:rPr>
+        <w:lastRenderedPageBreak/>
+        <w:t>Склонение глаголов по лицам:</w:t>
+      </w:r>
+    </w:p>
+    <w:p>
+      <w:pPr>
+        <w:spacing w:after="0" w:line="240" w:lineRule="auto"/>
+        <w:ind w:firstLine="567"/>
+        <w:rPr>
+          <w:lang w:val="en-US"/>
+        </w:rPr>
+      </w:pPr>
+      <w:r>
+        <w:tab/>
+      </w:r>
+      <w:r>
+        <w:tab/>
+      </w:r>
+      <w:r>
+        <w:tab/>
+      </w:r>
+      <w:r>
+        <w:tab/>
+      </w:r>
+    </w:p>
+    <w:tbl>
+      <w:tblPr>
+        <w:tblW w:w="0" w:type="auto"/>
+        <w:tblInd w:w="577" w:type="dxa"/>
+        <w:tblBorders>
+          <w:top w:val="single" w:sz="4" w:space="0" w:color="auto"/>
+          <w:left w:val="single" w:sz="4" w:space="0" w:color="auto"/>
+          <w:bottom w:val="single" w:sz="4" w:space="0" w:color="auto"/>
+          <w:right w:val="single" w:sz="4" w:space="0" w:color="auto"/>
+          <w:insideH w:val="single" w:sz="4" w:space="0" w:color="auto"/>
+          <w:insideV w:val="single" w:sz="4" w:space="0" w:color="auto"/>
+        </w:tblBorders>
+        <w:tblLayout w:type="fixed"/>
+        <w:tblLook w:val="0000"/>
+      </w:tblPr>
+      <w:tblGrid>
+        <w:gridCol w:w="840"/>
+        <w:gridCol w:w="1526"/>
+        <w:gridCol w:w="1560"/>
+        <w:gridCol w:w="708"/>
+        <w:gridCol w:w="1258"/>
+        <w:gridCol w:w="1436"/>
+        <w:gridCol w:w="708"/>
+      </w:tblGrid>
+      <w:tr>
+        <w:tblPrEx>
+          <w:tblCellMar>
+            <w:top w:w="0" w:type="dxa"/>
+            <w:bottom w:w="0" w:type="dxa"/>
+          </w:tblCellMar>
+        </w:tblPrEx>
+        <w:trPr>
+          <w:trHeight w:val="430"/>
+        </w:trPr>
+        <w:tc>
+          <w:tcPr>
+            <w:tcW w:w="840" w:type="dxa"/>
+            <w:vMerge w:val="restart"/>
+            <w:tcBorders>
+              <w:top w:val="single" w:sz="8" w:space="0" w:color="auto"/>
+              <w:left w:val="single" w:sz="8" w:space="0" w:color="auto"/>
+              <w:right w:val="single" w:sz="8" w:space="0" w:color="auto"/>
+            </w:tcBorders>
+            <w:shd w:val="clear" w:color="auto" w:fill="auto"/>
+          </w:tcPr>
+          <w:p>
+            <w:pPr>
+              <w:spacing w:after="0" w:line="240" w:lineRule="auto"/>
+              <w:jc w:val="center"/>
+            </w:pPr>
+            <w:r>
+              <w:t>форма</w:t>
+            </w:r>
+          </w:p>
+        </w:tc>
+        <w:tc>
+          <w:tcPr>
+            <w:tcW w:w="3794" w:type="dxa"/>
+            <w:gridSpan w:val="3"/>
+            <w:tcBorders>
+              <w:top w:val="single" w:sz="8" w:space="0" w:color="auto"/>
+              <w:left w:val="single" w:sz="8" w:space="0" w:color="auto"/>
+              <w:bottom w:val="single" w:sz="8" w:space="0" w:color="auto"/>
+              <w:right w:val="single" w:sz="8" w:space="0" w:color="auto"/>
+            </w:tcBorders>
+          </w:tcPr>
+          <w:p>
+            <w:pPr>
+              <w:spacing w:after="0" w:line="240" w:lineRule="auto"/>
+              <w:jc w:val="center"/>
+            </w:pPr>
+            <w:r>
+              <w:t>Единственное число</w:t>
+            </w:r>
+          </w:p>
+        </w:tc>
+        <w:tc>
+          <w:tcPr>
+            <w:tcW w:w="3402" w:type="dxa"/>
+            <w:gridSpan w:val="3"/>
+            <w:tcBorders>
+              <w:top w:val="single" w:sz="8" w:space="0" w:color="auto"/>
+              <w:left w:val="single" w:sz="8" w:space="0" w:color="auto"/>
+              <w:bottom w:val="single" w:sz="8" w:space="0" w:color="auto"/>
+              <w:right w:val="single" w:sz="8" w:space="0" w:color="auto"/>
+            </w:tcBorders>
+          </w:tcPr>
+          <w:p>
+            <w:pPr>
+              <w:spacing w:after="0" w:line="240" w:lineRule="auto"/>
+              <w:jc w:val="center"/>
+            </w:pPr>
+            <w:r>
+              <w:t>Множественное число</w:t>
+            </w:r>
+          </w:p>
+        </w:tc>
+      </w:tr>
+      <w:tr>
+        <w:tblPrEx>
+          <w:tblCellMar>
+            <w:top w:w="0" w:type="dxa"/>
+            <w:bottom w:w="0" w:type="dxa"/>
+          </w:tblCellMar>
+        </w:tblPrEx>
+        <w:trPr>
+          <w:trHeight w:val="567"/>
+        </w:trPr>
+        <w:tc>
+          <w:tcPr>
+            <w:tcW w:w="840" w:type="dxa"/>
+            <w:vMerge/>
+            <w:tcBorders>
+              <w:left w:val="single" w:sz="8" w:space="0" w:color="auto"/>
+              <w:bottom w:val="single" w:sz="8" w:space="0" w:color="auto"/>
+              <w:right w:val="single" w:sz="8" w:space="0" w:color="auto"/>
+            </w:tcBorders>
+            <w:shd w:val="clear" w:color="auto" w:fill="auto"/>
+          </w:tcPr>
+          <w:p>
+            <w:pPr>
+              <w:spacing w:after="0" w:line="240" w:lineRule="auto"/>
+              <w:jc w:val="center"/>
+            </w:pPr>
+          </w:p>
+        </w:tc>
+        <w:tc>
+          <w:tcPr>
+            <w:tcW w:w="1526" w:type="dxa"/>
+            <w:tcBorders>
+              <w:top w:val="single" w:sz="8" w:space="0" w:color="auto"/>
+              <w:left w:val="single" w:sz="8" w:space="0" w:color="auto"/>
+              <w:bottom w:val="single" w:sz="8" w:space="0" w:color="auto"/>
+            </w:tcBorders>
+          </w:tcPr>
+          <w:p>
+            <w:pPr>
+              <w:spacing w:after="0" w:line="240" w:lineRule="auto"/>
+              <w:jc w:val="center"/>
+            </w:pPr>
+            <w:r>
+              <w:t>русский</w:t>
+            </w:r>
+          </w:p>
+        </w:tc>
+        <w:tc>
+          <w:tcPr>
+            <w:tcW w:w="1560" w:type="dxa"/>
+            <w:tcBorders>
+              <w:top w:val="single" w:sz="8" w:space="0" w:color="auto"/>
+              <w:bottom w:val="single" w:sz="8" w:space="0" w:color="auto"/>
+              <w:right w:val="single" w:sz="8" w:space="0" w:color="auto"/>
+            </w:tcBorders>
+          </w:tcPr>
+          <w:p>
+            <w:pPr>
+              <w:spacing w:after="0" w:line="240" w:lineRule="auto"/>
+              <w:jc w:val="center"/>
+              <w:rPr>
+                <w:lang w:val="en-US"/>
+              </w:rPr>
+            </w:pPr>
+            <w:proofErr w:type="spellStart"/>
+            <w:r>
+              <w:rPr>
+                <w:lang w:val="en-US"/>
+              </w:rPr>
+              <w:t>deustche</w:t>
+            </w:r>
+            <w:proofErr w:type="spellEnd"/>
+          </w:p>
+        </w:tc>
+        <w:tc>
+          <w:tcPr>
+            <w:tcW w:w="708" w:type="dxa"/>
+            <w:tcBorders>
+              <w:top w:val="single" w:sz="8" w:space="0" w:color="auto"/>
+              <w:bottom w:val="single" w:sz="8" w:space="0" w:color="auto"/>
+              <w:right w:val="single" w:sz="8" w:space="0" w:color="auto"/>
+            </w:tcBorders>
+          </w:tcPr>
+          <w:p>
+            <w:pPr>
+              <w:spacing w:after="0" w:line="240" w:lineRule="auto"/>
+              <w:jc w:val="center"/>
+            </w:pPr>
+            <w:r>
+              <w:t>окончание</w:t>
+            </w:r>
+          </w:p>
+        </w:tc>
+        <w:tc>
+          <w:tcPr>
+            <w:tcW w:w="1258" w:type="dxa"/>
+            <w:tcBorders>
+              <w:top w:val="single" w:sz="8" w:space="0" w:color="auto"/>
+              <w:left w:val="single" w:sz="8" w:space="0" w:color="auto"/>
+              <w:bottom w:val="single" w:sz="8" w:space="0" w:color="auto"/>
+            </w:tcBorders>
+          </w:tcPr>
+          <w:p>
+            <w:pPr>
+              <w:spacing w:after="0" w:line="240" w:lineRule="auto"/>
+              <w:jc w:val="center"/>
+            </w:pPr>
+            <w:r>
+              <w:t>русский</w:t>
+            </w:r>
+          </w:p>
+        </w:tc>
+        <w:tc>
+          <w:tcPr>
+            <w:tcW w:w="1436" w:type="dxa"/>
+            <w:tcBorders>
+              <w:top w:val="single" w:sz="8" w:space="0" w:color="auto"/>
+              <w:bottom w:val="single" w:sz="8" w:space="0" w:color="auto"/>
+              <w:right w:val="single" w:sz="8" w:space="0" w:color="auto"/>
+            </w:tcBorders>
+          </w:tcPr>
+          <w:p>
+            <w:pPr>
+              <w:spacing w:after="0" w:line="240" w:lineRule="auto"/>
+              <w:jc w:val="center"/>
+            </w:pPr>
+            <w:proofErr w:type="spellStart"/>
+            <w:r>
+              <w:rPr>
+                <w:lang w:val="en-US"/>
+              </w:rPr>
+              <w:t>deustche</w:t>
+            </w:r>
+            <w:proofErr w:type="spellEnd"/>
+          </w:p>
+        </w:tc>
+        <w:tc>
+          <w:tcPr>
+            <w:tcW w:w="708" w:type="dxa"/>
+            <w:tcBorders>
+              <w:top w:val="single" w:sz="8" w:space="0" w:color="auto"/>
+              <w:bottom w:val="single" w:sz="8" w:space="0" w:color="auto"/>
+              <w:right w:val="single" w:sz="8" w:space="0" w:color="auto"/>
+            </w:tcBorders>
+          </w:tcPr>
+          <w:p>
+            <w:pPr>
+              <w:spacing w:after="0" w:line="240" w:lineRule="auto"/>
+              <w:jc w:val="center"/>
+            </w:pPr>
+            <w:r>
+              <w:t>окончание</w:t>
+            </w:r>
+          </w:p>
+        </w:tc>
+      </w:tr>
+      <w:tr>
+        <w:tblPrEx>
+          <w:tblCellMar>
+            <w:top w:w="0" w:type="dxa"/>
+            <w:bottom w:w="0" w:type="dxa"/>
+          </w:tblCellMar>
+        </w:tblPrEx>
+        <w:trPr>
+          <w:trHeight w:val="567"/>
+        </w:trPr>
+        <w:tc>
+          <w:tcPr>
+            <w:tcW w:w="840" w:type="dxa"/>
+            <w:tcBorders>
+              <w:top w:val="single" w:sz="8" w:space="0" w:color="auto"/>
+              <w:left w:val="single" w:sz="8" w:space="0" w:color="auto"/>
+              <w:bottom w:val="single" w:sz="8" w:space="0" w:color="auto"/>
+              <w:right w:val="single" w:sz="8" w:space="0" w:color="auto"/>
+            </w:tcBorders>
+            <w:shd w:val="clear" w:color="auto" w:fill="auto"/>
+            <w:vAlign w:val="center"/>
+          </w:tcPr>
+          <w:p>
+            <w:pPr>
+              <w:spacing w:after="0" w:line="240" w:lineRule="auto"/>
+              <w:jc w:val="center"/>
+              <w:rPr>
+                <w:lang w:val="en-US"/>
+              </w:rPr>
+            </w:pPr>
+            <w:r>
+              <w:rPr>
+                <w:lang w:val="en-US"/>
+              </w:rPr>
+              <w:t>I</w:t>
+            </w:r>
+          </w:p>
+        </w:tc>
+        <w:tc>
+          <w:tcPr>
+            <w:tcW w:w="1526" w:type="dxa"/>
+            <w:tcBorders>
+              <w:top w:val="single" w:sz="8" w:space="0" w:color="auto"/>
+              <w:left w:val="single" w:sz="8" w:space="0" w:color="auto"/>
+              <w:bottom w:val="single" w:sz="8" w:space="0" w:color="auto"/>
+            </w:tcBorders>
+            <w:vAlign w:val="center"/>
+          </w:tcPr>
+          <w:p>
+            <w:pPr>
+              <w:spacing w:after="0" w:line="240" w:lineRule="auto"/>
+              <w:jc w:val="center"/>
+              <w:rPr>
+                <w:lang w:val="uk-UA"/>
+              </w:rPr>
+            </w:pPr>
+            <w:r>
+              <w:rPr>
+                <w:lang w:val="uk-UA"/>
+              </w:rPr>
+              <w:t>я</w:t>
+            </w:r>
+          </w:p>
+        </w:tc>
+        <w:tc>
+          <w:tcPr>
+            <w:tcW w:w="1560" w:type="dxa"/>
+            <w:tcBorders>
+              <w:top w:val="single" w:sz="8" w:space="0" w:color="auto"/>
+              <w:bottom w:val="single" w:sz="8" w:space="0" w:color="auto"/>
+              <w:right w:val="single" w:sz="8" w:space="0" w:color="auto"/>
+            </w:tcBorders>
+            <w:vAlign w:val="center"/>
+          </w:tcPr>
+          <w:p>
+            <w:pPr>
+              <w:spacing w:after="0" w:line="240" w:lineRule="auto"/>
+              <w:jc w:val="center"/>
+              <w:rPr>
+                <w:lang w:val="en-US"/>
+              </w:rPr>
+            </w:pPr>
+            <w:proofErr w:type="spellStart"/>
+            <w:r>
+              <w:rPr>
+                <w:lang w:val="en-US"/>
+              </w:rPr>
+              <w:t>ich</w:t>
+            </w:r>
+            <w:proofErr w:type="spellEnd"/>
+          </w:p>
+        </w:tc>
+        <w:tc>
+          <w:tcPr>
+            <w:tcW w:w="708" w:type="dxa"/>
+            <w:tcBorders>
+              <w:top w:val="single" w:sz="8" w:space="0" w:color="auto"/>
+              <w:bottom w:val="single" w:sz="8" w:space="0" w:color="auto"/>
+              <w:right w:val="single" w:sz="8" w:space="0" w:color="auto"/>
+            </w:tcBorders>
+            <w:vAlign w:val="center"/>
+          </w:tcPr>
+          <w:p>
+            <w:pPr>
+              <w:spacing w:after="0" w:line="240" w:lineRule="auto"/>
+              <w:jc w:val="center"/>
+              <w:rPr>
+                <w:lang w:val="en-US"/>
+              </w:rPr>
+            </w:pPr>
+            <w:r>
+              <w:rPr>
+                <w:lang w:val="en-US"/>
+              </w:rPr>
+              <w:t>-e</w:t>
+            </w:r>
+          </w:p>
+        </w:tc>
+        <w:tc>
+          <w:tcPr>
+            <w:tcW w:w="1258" w:type="dxa"/>
+            <w:tcBorders>
+              <w:top w:val="single" w:sz="8" w:space="0" w:color="auto"/>
+              <w:left w:val="single" w:sz="8" w:space="0" w:color="auto"/>
+              <w:bottom w:val="single" w:sz="8" w:space="0" w:color="auto"/>
+            </w:tcBorders>
+            <w:vAlign w:val="center"/>
+          </w:tcPr>
+          <w:p>
+            <w:pPr>
+              <w:spacing w:after="0" w:line="240" w:lineRule="auto"/>
+              <w:jc w:val="center"/>
+            </w:pPr>
+            <w:r>
+              <w:rPr>
+                <w:lang w:val="uk-UA"/>
+              </w:rPr>
+              <w:t>м</w:t>
+            </w:r>
+            <w:proofErr w:type="spellStart"/>
+            <w:r>
+              <w:t>ы</w:t>
+            </w:r>
+            <w:proofErr w:type="spellEnd"/>
+          </w:p>
+        </w:tc>
+        <w:tc>
+          <w:tcPr>
+            <w:tcW w:w="1436" w:type="dxa"/>
+            <w:tcBorders>
+              <w:top w:val="single" w:sz="8" w:space="0" w:color="auto"/>
+              <w:bottom w:val="single" w:sz="8" w:space="0" w:color="auto"/>
+              <w:right w:val="single" w:sz="8" w:space="0" w:color="auto"/>
+            </w:tcBorders>
+            <w:vAlign w:val="center"/>
+          </w:tcPr>
+          <w:p>
+            <w:pPr>
+              <w:spacing w:after="0" w:line="240" w:lineRule="auto"/>
+              <w:jc w:val="center"/>
+              <w:rPr>
+                <w:lang w:val="en-US"/>
+              </w:rPr>
+            </w:pPr>
+            <w:proofErr w:type="spellStart"/>
+            <w:r>
+              <w:rPr>
+                <w:lang w:val="en-US"/>
+              </w:rPr>
+              <w:t>wir</w:t>
+            </w:r>
+            <w:proofErr w:type="spellEnd"/>
+          </w:p>
+        </w:tc>
+        <w:tc>
+          <w:tcPr>
+            <w:tcW w:w="708" w:type="dxa"/>
+            <w:tcBorders>
+              <w:top w:val="single" w:sz="8" w:space="0" w:color="auto"/>
+              <w:bottom w:val="single" w:sz="8" w:space="0" w:color="auto"/>
+              <w:right w:val="single" w:sz="8" w:space="0" w:color="auto"/>
+            </w:tcBorders>
+            <w:vAlign w:val="center"/>
+          </w:tcPr>
+          <w:p>
+            <w:pPr>
+              <w:spacing w:after="0" w:line="240" w:lineRule="auto"/>
+              <w:jc w:val="center"/>
+              <w:rPr>
+                <w:lang w:val="en-US"/>
+              </w:rPr>
+            </w:pPr>
+            <w:r>
+              <w:rPr>
+                <w:lang w:val="en-US"/>
+              </w:rPr>
+              <w:t>-en</w:t>
+            </w:r>
+          </w:p>
+        </w:tc>
+      </w:tr>
+      <w:tr>
+        <w:tblPrEx>
+          <w:tblCellMar>
+            <w:top w:w="0" w:type="dxa"/>
+            <w:bottom w:w="0" w:type="dxa"/>
+          </w:tblCellMar>
+        </w:tblPrEx>
+        <w:trPr>
+          <w:trHeight w:val="567"/>
+        </w:trPr>
+        <w:tc>
+          <w:tcPr>
+            <w:tcW w:w="840" w:type="dxa"/>
+            <w:tcBorders>
+              <w:top w:val="single" w:sz="8" w:space="0" w:color="auto"/>
+              <w:left w:val="single" w:sz="8" w:space="0" w:color="auto"/>
+              <w:bottom w:val="single" w:sz="8" w:space="0" w:color="auto"/>
+              <w:right w:val="single" w:sz="8" w:space="0" w:color="auto"/>
+            </w:tcBorders>
+            <w:shd w:val="clear" w:color="auto" w:fill="auto"/>
+            <w:vAlign w:val="center"/>
+          </w:tcPr>
+          <w:p>
+            <w:pPr>
+              <w:spacing w:after="0" w:line="240" w:lineRule="auto"/>
+              <w:jc w:val="center"/>
+              <w:rPr>
+                <w:lang w:val="en-US"/>
+              </w:rPr>
+            </w:pPr>
+            <w:r>
+              <w:rPr>
+                <w:lang w:val="en-US"/>
+              </w:rPr>
+              <w:t>II</w:t>
+            </w:r>
+          </w:p>
+        </w:tc>
+        <w:tc>
+          <w:tcPr>
+            <w:tcW w:w="1526" w:type="dxa"/>
+            <w:tcBorders>
+              <w:left w:val="single" w:sz="8" w:space="0" w:color="auto"/>
+              <w:bottom w:val="single" w:sz="8" w:space="0" w:color="auto"/>
+            </w:tcBorders>
+            <w:vAlign w:val="center"/>
+          </w:tcPr>
+          <w:p>
+            <w:pPr>
+              <w:spacing w:after="0" w:line="240" w:lineRule="auto"/>
+              <w:jc w:val="center"/>
+            </w:pPr>
+            <w:r>
+              <w:t>ты</w:t>
+            </w:r>
+          </w:p>
+        </w:tc>
+        <w:tc>
+          <w:tcPr>
+            <w:tcW w:w="1560" w:type="dxa"/>
+            <w:tcBorders>
+              <w:bottom w:val="single" w:sz="8" w:space="0" w:color="auto"/>
+              <w:right w:val="single" w:sz="8" w:space="0" w:color="auto"/>
+            </w:tcBorders>
+            <w:vAlign w:val="center"/>
+          </w:tcPr>
+          <w:p>
+            <w:pPr>
+              <w:spacing w:after="0" w:line="240" w:lineRule="auto"/>
+              <w:jc w:val="center"/>
+              <w:rPr>
+                <w:lang w:val="en-US"/>
+              </w:rPr>
+            </w:pPr>
+            <w:r>
+              <w:rPr>
+                <w:lang w:val="en-US"/>
+              </w:rPr>
+              <w:t>du</w:t>
+            </w:r>
+          </w:p>
+        </w:tc>
+        <w:tc>
+          <w:tcPr>
+            <w:tcW w:w="708" w:type="dxa"/>
+            <w:tcBorders>
+              <w:bottom w:val="single" w:sz="8" w:space="0" w:color="auto"/>
+              <w:right w:val="single" w:sz="8" w:space="0" w:color="auto"/>
+            </w:tcBorders>
+            <w:vAlign w:val="center"/>
+          </w:tcPr>
+          <w:p>
+            <w:pPr>
+              <w:spacing w:after="0" w:line="240" w:lineRule="auto"/>
+              <w:jc w:val="center"/>
+              <w:rPr>
+                <w:lang w:val="en-US"/>
+              </w:rPr>
+            </w:pPr>
+            <w:r>
+              <w:rPr>
+                <w:lang w:val="en-US"/>
+              </w:rPr>
+              <w:t>-</w:t>
+            </w:r>
+            <w:proofErr w:type="spellStart"/>
+            <w:r>
+              <w:rPr>
+                <w:lang w:val="en-US"/>
+              </w:rPr>
+              <w:t>st</w:t>
+            </w:r>
+            <w:proofErr w:type="spellEnd"/>
+          </w:p>
+        </w:tc>
+        <w:tc>
+          <w:tcPr>
+            <w:tcW w:w="1258" w:type="dxa"/>
+            <w:tcBorders>
+              <w:left w:val="single" w:sz="8" w:space="0" w:color="auto"/>
+              <w:bottom w:val="single" w:sz="8" w:space="0" w:color="auto"/>
+            </w:tcBorders>
+            <w:vAlign w:val="center"/>
+          </w:tcPr>
+          <w:p>
+            <w:pPr>
+              <w:spacing w:after="0" w:line="240" w:lineRule="auto"/>
+              <w:jc w:val="center"/>
+              <w:rPr>
+                <w:lang w:val="en-US"/>
+              </w:rPr>
+            </w:pPr>
+            <w:r>
+              <w:t>В</w:t>
+            </w:r>
+            <w:proofErr w:type="gramStart"/>
+            <w:r>
+              <w:t>ы</w:t>
+            </w:r>
+            <w:r>
+              <w:rPr>
+                <w:lang w:val="en-US"/>
+              </w:rPr>
+              <w:t>(</w:t>
+            </w:r>
+            <w:proofErr w:type="spellStart"/>
+            <w:proofErr w:type="gramEnd"/>
+            <w:r>
+              <w:rPr>
+                <w:lang w:val="uk-UA"/>
+              </w:rPr>
+              <w:t>много</w:t>
+            </w:r>
+            <w:proofErr w:type="spellEnd"/>
+            <w:r>
+              <w:rPr>
+                <w:lang w:val="en-US"/>
+              </w:rPr>
+              <w:t>)</w:t>
+            </w:r>
+          </w:p>
+        </w:tc>
+        <w:tc>
+          <w:tcPr>
+            <w:tcW w:w="1436" w:type="dxa"/>
+            <w:tcBorders>
+              <w:bottom w:val="single" w:sz="8" w:space="0" w:color="auto"/>
+              <w:right w:val="single" w:sz="8" w:space="0" w:color="auto"/>
+            </w:tcBorders>
+            <w:vAlign w:val="center"/>
+          </w:tcPr>
+          <w:p>
+            <w:pPr>
+              <w:spacing w:after="0" w:line="240" w:lineRule="auto"/>
+              <w:jc w:val="center"/>
+              <w:rPr>
+                <w:lang w:val="en-US"/>
+              </w:rPr>
+            </w:pPr>
+            <w:proofErr w:type="spellStart"/>
+            <w:r>
+              <w:rPr>
+                <w:lang w:val="en-US"/>
+              </w:rPr>
+              <w:t>ihr</w:t>
+            </w:r>
+            <w:proofErr w:type="spellEnd"/>
+          </w:p>
+        </w:tc>
+        <w:tc>
+          <w:tcPr>
+            <w:tcW w:w="708" w:type="dxa"/>
+            <w:tcBorders>
+              <w:bottom w:val="single" w:sz="8" w:space="0" w:color="auto"/>
+              <w:right w:val="single" w:sz="8" w:space="0" w:color="auto"/>
+            </w:tcBorders>
+            <w:vAlign w:val="center"/>
+          </w:tcPr>
+          <w:p>
+            <w:pPr>
+              <w:spacing w:after="0" w:line="240" w:lineRule="auto"/>
+              <w:jc w:val="center"/>
+              <w:rPr>
+                <w:lang w:val="en-US"/>
+              </w:rPr>
+            </w:pPr>
+            <w:r>
+              <w:rPr>
+                <w:lang w:val="en-US"/>
+              </w:rPr>
+              <w:t>-t</w:t>
+            </w:r>
+          </w:p>
+        </w:tc>
+      </w:tr>
+      <w:tr>
+        <w:tblPrEx>
+          <w:tblCellMar>
+            <w:top w:w="0" w:type="dxa"/>
+            <w:bottom w:w="0" w:type="dxa"/>
+          </w:tblCellMar>
+        </w:tblPrEx>
+        <w:trPr>
+          <w:trHeight w:val="567"/>
+        </w:trPr>
+        <w:tc>
+          <w:tcPr>
+            <w:tcW w:w="840" w:type="dxa"/>
+            <w:vMerge w:val="restart"/>
+            <w:tcBorders>
+              <w:top w:val="single" w:sz="8" w:space="0" w:color="auto"/>
+              <w:left w:val="single" w:sz="8" w:space="0" w:color="auto"/>
+              <w:right w:val="single" w:sz="8" w:space="0" w:color="auto"/>
+            </w:tcBorders>
+            <w:shd w:val="clear" w:color="auto" w:fill="auto"/>
+            <w:vAlign w:val="center"/>
+          </w:tcPr>
+          <w:p>
+            <w:pPr>
+              <w:spacing w:after="0" w:line="240" w:lineRule="auto"/>
+              <w:jc w:val="center"/>
+              <w:rPr>
+                <w:lang w:val="en-US"/>
+              </w:rPr>
+            </w:pPr>
+            <w:r>
+              <w:rPr>
+                <w:lang w:val="en-US"/>
+              </w:rPr>
+              <w:t>III</w:t>
+            </w:r>
+          </w:p>
+        </w:tc>
+        <w:tc>
+          <w:tcPr>
+            <w:tcW w:w="1526" w:type="dxa"/>
+            <w:tcBorders>
+              <w:top w:val="single" w:sz="8" w:space="0" w:color="auto"/>
+              <w:left w:val="single" w:sz="8" w:space="0" w:color="auto"/>
+            </w:tcBorders>
+            <w:vAlign w:val="center"/>
+          </w:tcPr>
+          <w:p>
+            <w:pPr>
+              <w:spacing w:after="0" w:line="240" w:lineRule="auto"/>
+              <w:jc w:val="center"/>
+            </w:pPr>
+            <w:r>
+              <w:t>он</w:t>
+            </w:r>
+          </w:p>
+        </w:tc>
+        <w:tc>
+          <w:tcPr>
+            <w:tcW w:w="1560" w:type="dxa"/>
+            <w:tcBorders>
+              <w:top w:val="single" w:sz="8" w:space="0" w:color="auto"/>
+              <w:right w:val="single" w:sz="8" w:space="0" w:color="auto"/>
+            </w:tcBorders>
+            <w:vAlign w:val="center"/>
+          </w:tcPr>
+          <w:p>
+            <w:pPr>
+              <w:spacing w:after="0" w:line="240" w:lineRule="auto"/>
+              <w:jc w:val="center"/>
+              <w:rPr>
+                <w:lang w:val="en-US"/>
+              </w:rPr>
+            </w:pPr>
+            <w:proofErr w:type="spellStart"/>
+            <w:r>
+              <w:rPr>
+                <w:lang w:val="en-US"/>
+              </w:rPr>
+              <w:t>er</w:t>
+            </w:r>
+            <w:proofErr w:type="spellEnd"/>
+          </w:p>
+        </w:tc>
+        <w:tc>
+          <w:tcPr>
+            <w:tcW w:w="708" w:type="dxa"/>
+            <w:tcBorders>
+              <w:top w:val="single" w:sz="8" w:space="0" w:color="auto"/>
+              <w:right w:val="single" w:sz="8" w:space="0" w:color="auto"/>
+            </w:tcBorders>
+            <w:vAlign w:val="center"/>
+          </w:tcPr>
+          <w:p>
+            <w:pPr>
+              <w:spacing w:after="0" w:line="240" w:lineRule="auto"/>
+              <w:jc w:val="center"/>
+              <w:rPr>
+                <w:lang w:val="en-US"/>
+              </w:rPr>
+            </w:pPr>
+            <w:r>
+              <w:rPr>
+                <w:lang w:val="en-US"/>
+              </w:rPr>
+              <w:t>-t</w:t>
+            </w:r>
+          </w:p>
+        </w:tc>
+        <w:tc>
+          <w:tcPr>
+            <w:tcW w:w="1258" w:type="dxa"/>
+            <w:tcBorders>
+              <w:top w:val="single" w:sz="8" w:space="0" w:color="auto"/>
+              <w:left w:val="single" w:sz="8" w:space="0" w:color="auto"/>
+            </w:tcBorders>
+            <w:vAlign w:val="center"/>
+          </w:tcPr>
+          <w:p>
+            <w:pPr>
+              <w:spacing w:after="0" w:line="240" w:lineRule="auto"/>
+              <w:jc w:val="center"/>
+            </w:pPr>
+            <w:r>
+              <w:t>они</w:t>
+            </w:r>
+          </w:p>
+        </w:tc>
+        <w:tc>
+          <w:tcPr>
+            <w:tcW w:w="1436" w:type="dxa"/>
+            <w:tcBorders>
+              <w:top w:val="single" w:sz="8" w:space="0" w:color="auto"/>
+              <w:right w:val="single" w:sz="8" w:space="0" w:color="auto"/>
+            </w:tcBorders>
+            <w:vAlign w:val="center"/>
+          </w:tcPr>
+          <w:p>
+            <w:pPr>
+              <w:spacing w:after="0" w:line="240" w:lineRule="auto"/>
+              <w:jc w:val="center"/>
+              <w:rPr>
+                <w:lang w:val="en-US"/>
+              </w:rPr>
+            </w:pPr>
+            <w:proofErr w:type="spellStart"/>
+            <w:r>
+              <w:rPr>
+                <w:lang w:val="en-US"/>
+              </w:rPr>
+              <w:t>sie</w:t>
+            </w:r>
+            <w:proofErr w:type="spellEnd"/>
+          </w:p>
+        </w:tc>
+        <w:tc>
+          <w:tcPr>
+            <w:tcW w:w="708" w:type="dxa"/>
+            <w:tcBorders>
+              <w:top w:val="single" w:sz="8" w:space="0" w:color="auto"/>
+              <w:right w:val="single" w:sz="8" w:space="0" w:color="auto"/>
+            </w:tcBorders>
+            <w:vAlign w:val="center"/>
+          </w:tcPr>
+          <w:p>
+            <w:pPr>
+              <w:spacing w:after="0" w:line="240" w:lineRule="auto"/>
+              <w:jc w:val="center"/>
+              <w:rPr>
+                <w:lang w:val="en-US"/>
+              </w:rPr>
+            </w:pPr>
+            <w:r>
+              <w:rPr>
+                <w:lang w:val="en-US"/>
+              </w:rPr>
+              <w:t>-en</w:t>
+            </w:r>
+          </w:p>
+        </w:tc>
+      </w:tr>
+      <w:tr>
+        <w:tblPrEx>
+          <w:tblCellMar>
+            <w:top w:w="0" w:type="dxa"/>
+            <w:bottom w:w="0" w:type="dxa"/>
+          </w:tblCellMar>
+        </w:tblPrEx>
+        <w:trPr>
+          <w:trHeight w:val="567"/>
+        </w:trPr>
+        <w:tc>
+          <w:tcPr>
+            <w:tcW w:w="840" w:type="dxa"/>
+            <w:vMerge/>
+            <w:tcBorders>
+              <w:left w:val="single" w:sz="8" w:space="0" w:color="auto"/>
+              <w:right w:val="single" w:sz="8" w:space="0" w:color="auto"/>
+            </w:tcBorders>
+            <w:shd w:val="clear" w:color="auto" w:fill="auto"/>
+          </w:tcPr>
+          <w:p>
+            <w:pPr>
+              <w:spacing w:after="0" w:line="240" w:lineRule="auto"/>
+              <w:jc w:val="center"/>
+            </w:pPr>
+          </w:p>
+        </w:tc>
+        <w:tc>
+          <w:tcPr>
+            <w:tcW w:w="1526" w:type="dxa"/>
+            <w:tcBorders>
+              <w:left w:val="single" w:sz="8" w:space="0" w:color="auto"/>
+            </w:tcBorders>
+            <w:vAlign w:val="center"/>
+          </w:tcPr>
+          <w:p>
+            <w:pPr>
+              <w:spacing w:after="0" w:line="240" w:lineRule="auto"/>
+              <w:jc w:val="center"/>
+            </w:pPr>
+            <w:r>
+              <w:t>она</w:t>
+            </w:r>
+          </w:p>
+        </w:tc>
+        <w:tc>
+          <w:tcPr>
+            <w:tcW w:w="1560" w:type="dxa"/>
+            <w:tcBorders>
+              <w:right w:val="single" w:sz="8" w:space="0" w:color="auto"/>
+            </w:tcBorders>
+            <w:vAlign w:val="center"/>
+          </w:tcPr>
+          <w:p>
+            <w:pPr>
+              <w:spacing w:after="0" w:line="240" w:lineRule="auto"/>
+              <w:jc w:val="center"/>
+              <w:rPr>
+                <w:lang w:val="en-US"/>
+              </w:rPr>
+            </w:pPr>
+            <w:proofErr w:type="spellStart"/>
+            <w:r>
+              <w:rPr>
+                <w:lang w:val="en-US"/>
+              </w:rPr>
+              <w:t>sie</w:t>
+            </w:r>
+            <w:proofErr w:type="spellEnd"/>
+          </w:p>
+        </w:tc>
+        <w:tc>
+          <w:tcPr>
+            <w:tcW w:w="708" w:type="dxa"/>
+            <w:tcBorders>
+              <w:right w:val="single" w:sz="8" w:space="0" w:color="auto"/>
+            </w:tcBorders>
+            <w:vAlign w:val="center"/>
+          </w:tcPr>
+          <w:p>
+            <w:pPr>
+              <w:spacing w:after="0" w:line="240" w:lineRule="auto"/>
+              <w:jc w:val="center"/>
+              <w:rPr>
+                <w:lang w:val="en-US"/>
+              </w:rPr>
+            </w:pPr>
+            <w:r>
+              <w:rPr>
+                <w:lang w:val="en-US"/>
+              </w:rPr>
+              <w:t>-t</w:t>
+            </w:r>
+          </w:p>
+        </w:tc>
+        <w:tc>
+          <w:tcPr>
+            <w:tcW w:w="1258" w:type="dxa"/>
+            <w:tcBorders>
+              <w:left w:val="single" w:sz="8" w:space="0" w:color="auto"/>
+            </w:tcBorders>
+            <w:vAlign w:val="center"/>
+          </w:tcPr>
+          <w:p>
+            <w:pPr>
+              <w:spacing w:after="0" w:line="240" w:lineRule="auto"/>
+              <w:jc w:val="center"/>
+            </w:pPr>
+            <w:r>
+              <w:t>Вы(</w:t>
+            </w:r>
+            <w:r>
+              <w:rPr>
+                <w:lang w:val="uk-UA"/>
+              </w:rPr>
+              <w:t xml:space="preserve">один </w:t>
+            </w:r>
+            <w:r>
+              <w:t>вежливое)</w:t>
+            </w:r>
+          </w:p>
+        </w:tc>
+        <w:tc>
+          <w:tcPr>
+            <w:tcW w:w="1436" w:type="dxa"/>
+            <w:tcBorders>
+              <w:right w:val="single" w:sz="8" w:space="0" w:color="auto"/>
+            </w:tcBorders>
+            <w:vAlign w:val="center"/>
+          </w:tcPr>
+          <w:p>
+            <w:pPr>
+              <w:spacing w:after="0" w:line="240" w:lineRule="auto"/>
+              <w:jc w:val="center"/>
+              <w:rPr>
+                <w:lang w:val="en-US"/>
+              </w:rPr>
+            </w:pPr>
+            <w:proofErr w:type="spellStart"/>
+            <w:r>
+              <w:rPr>
+                <w:lang w:val="en-US"/>
+              </w:rPr>
+              <w:t>Sie</w:t>
+            </w:r>
+            <w:proofErr w:type="spellEnd"/>
+          </w:p>
+        </w:tc>
+        <w:tc>
+          <w:tcPr>
+            <w:tcW w:w="708" w:type="dxa"/>
+            <w:tcBorders>
+              <w:right w:val="single" w:sz="8" w:space="0" w:color="auto"/>
+            </w:tcBorders>
+            <w:vAlign w:val="center"/>
+          </w:tcPr>
+          <w:p>
+            <w:pPr>
+              <w:spacing w:after="0" w:line="240" w:lineRule="auto"/>
+              <w:jc w:val="center"/>
+              <w:rPr>
+                <w:lang w:val="en-US"/>
+              </w:rPr>
+            </w:pPr>
+            <w:r>
+              <w:rPr>
+                <w:lang w:val="en-US"/>
+              </w:rPr>
+              <w:t>-en</w:t>
+            </w:r>
+          </w:p>
+        </w:tc>
+      </w:tr>
+      <w:tr>
+        <w:tblPrEx>
+          <w:tblCellMar>
+            <w:top w:w="0" w:type="dxa"/>
+            <w:bottom w:w="0" w:type="dxa"/>
+          </w:tblCellMar>
+        </w:tblPrEx>
+        <w:trPr>
+          <w:trHeight w:val="567"/>
+        </w:trPr>
+        <w:tc>
+          <w:tcPr>
+            <w:tcW w:w="840" w:type="dxa"/>
+            <w:vMerge/>
+            <w:tcBorders>
+              <w:left w:val="single" w:sz="8" w:space="0" w:color="auto"/>
+              <w:bottom w:val="single" w:sz="8" w:space="0" w:color="auto"/>
+              <w:right w:val="single" w:sz="8" w:space="0" w:color="auto"/>
+            </w:tcBorders>
+            <w:shd w:val="clear" w:color="auto" w:fill="auto"/>
+          </w:tcPr>
+          <w:p>
+            <w:pPr>
+              <w:spacing w:after="0" w:line="240" w:lineRule="auto"/>
+              <w:jc w:val="center"/>
+            </w:pPr>
+          </w:p>
+        </w:tc>
+        <w:tc>
+          <w:tcPr>
+            <w:tcW w:w="1526" w:type="dxa"/>
+            <w:tcBorders>
+              <w:left w:val="single" w:sz="8" w:space="0" w:color="auto"/>
+              <w:bottom w:val="single" w:sz="8" w:space="0" w:color="auto"/>
+            </w:tcBorders>
+            <w:vAlign w:val="center"/>
+          </w:tcPr>
+          <w:p>
+            <w:pPr>
+              <w:spacing w:after="0" w:line="240" w:lineRule="auto"/>
+              <w:jc w:val="center"/>
+            </w:pPr>
+            <w:r>
+              <w:t>оно</w:t>
+            </w:r>
+          </w:p>
+        </w:tc>
+        <w:tc>
+          <w:tcPr>
+            <w:tcW w:w="1560" w:type="dxa"/>
+            <w:tcBorders>
+              <w:bottom w:val="single" w:sz="8" w:space="0" w:color="auto"/>
+              <w:right w:val="single" w:sz="8" w:space="0" w:color="auto"/>
+            </w:tcBorders>
+            <w:vAlign w:val="center"/>
+          </w:tcPr>
+          <w:p>
+            <w:pPr>
+              <w:spacing w:after="0" w:line="240" w:lineRule="auto"/>
+              <w:jc w:val="center"/>
+              <w:rPr>
+                <w:lang w:val="en-US"/>
+              </w:rPr>
+            </w:pPr>
+            <w:proofErr w:type="spellStart"/>
+            <w:r>
+              <w:rPr>
+                <w:lang w:val="en-US"/>
+              </w:rPr>
+              <w:t>es</w:t>
+            </w:r>
+            <w:proofErr w:type="spellEnd"/>
+          </w:p>
+        </w:tc>
+        <w:tc>
+          <w:tcPr>
+            <w:tcW w:w="708" w:type="dxa"/>
+            <w:tcBorders>
+              <w:bottom w:val="single" w:sz="8" w:space="0" w:color="auto"/>
+              <w:right w:val="single" w:sz="8" w:space="0" w:color="auto"/>
+            </w:tcBorders>
+            <w:vAlign w:val="center"/>
+          </w:tcPr>
+          <w:p>
+            <w:pPr>
+              <w:spacing w:after="0" w:line="240" w:lineRule="auto"/>
+              <w:jc w:val="center"/>
+              <w:rPr>
+                <w:lang w:val="en-US"/>
+              </w:rPr>
+            </w:pPr>
+            <w:r>
+              <w:rPr>
+                <w:lang w:val="en-US"/>
+              </w:rPr>
+              <w:t>-t</w:t>
+            </w:r>
+          </w:p>
+        </w:tc>
+        <w:tc>
+          <w:tcPr>
+            <w:tcW w:w="1258" w:type="dxa"/>
+            <w:tcBorders>
+              <w:left w:val="single" w:sz="8" w:space="0" w:color="auto"/>
+              <w:bottom w:val="single" w:sz="8" w:space="0" w:color="auto"/>
+            </w:tcBorders>
+            <w:vAlign w:val="center"/>
+          </w:tcPr>
+          <w:p>
+            <w:pPr>
+              <w:spacing w:after="0" w:line="240" w:lineRule="auto"/>
+              <w:jc w:val="center"/>
+            </w:pPr>
+            <w:r>
+              <w:t>--//--</w:t>
+            </w:r>
+          </w:p>
+        </w:tc>
+        <w:tc>
+          <w:tcPr>
+            <w:tcW w:w="1436" w:type="dxa"/>
+            <w:tcBorders>
+              <w:bottom w:val="single" w:sz="8" w:space="0" w:color="auto"/>
+              <w:right w:val="single" w:sz="8" w:space="0" w:color="auto"/>
+            </w:tcBorders>
+            <w:vAlign w:val="center"/>
+          </w:tcPr>
+          <w:p>
+            <w:pPr>
+              <w:spacing w:after="0" w:line="240" w:lineRule="auto"/>
+              <w:jc w:val="center"/>
+            </w:pPr>
+            <w:r>
+              <w:t>--//--</w:t>
+            </w:r>
+          </w:p>
+        </w:tc>
+        <w:tc>
+          <w:tcPr>
+            <w:tcW w:w="708" w:type="dxa"/>
+            <w:tcBorders>
+              <w:bottom w:val="single" w:sz="8" w:space="0" w:color="auto"/>
+              <w:right w:val="single" w:sz="8" w:space="0" w:color="auto"/>
+            </w:tcBorders>
+            <w:vAlign w:val="center"/>
+          </w:tcPr>
+          <w:p>
+            <w:pPr>
+              <w:spacing w:after="0" w:line="240" w:lineRule="auto"/>
+              <w:jc w:val="center"/>
+            </w:pPr>
+          </w:p>
+        </w:tc>
+      </w:tr>
+    </w:tbl>
+    <w:p>
+      <w:pPr>
+        <w:spacing w:after="0" w:line="240" w:lineRule="auto"/>
+        <w:jc w:val="center"/>
+        <w:rPr>
+          <w:lang w:val="en-US"/>
+        </w:rPr>
+      </w:pPr>
+    </w:p>
+    <w:p>
+      <w:pPr>
+        <w:spacing w:after="0" w:line="240" w:lineRule="auto"/>
+        <w:jc w:val="center"/>
+        <w:rPr>
+          <w:lang w:val="en-US"/>
+        </w:rPr>
+      </w:pPr>
     </w:p>
     <w:sectPr>
       <w:pgSz w:w="11906" w:h="16838"/>
@@ -1359,6 +4068,127 @@
     </w:sectPr>
   </w:body>
 </w:document>
+</file>
+
+<file path=word/numbering.xml><?xml version="1.0" encoding="utf-8"?>
+<w:numbering xmlns:ve="http://schemas.openxmlformats.org/markup-compatibility/2006" xmlns:o="urn:schemas-microsoft-com:office:office" xmlns:r="http://schemas.openxmlformats.org/officeDocument/2006/relationships" xmlns:m="http://schemas.openxmlformats.org/officeDocument/2006/math" xmlns:v="urn:schemas-microsoft-com:vml" xmlns:wp="http://schemas.openxmlformats.org/drawingml/2006/wordprocessingDrawing" xmlns:w10="urn:schemas-microsoft-com:office:word" xmlns:w="http://schemas.openxmlformats.org/wordprocessingml/2006/main" xmlns:wne="http://schemas.microsoft.com/office/word/2006/wordml">
+  <w:abstractNum w:abstractNumId="0">
+    <w:nsid w:val="0CB77CB4"/>
+    <w:multiLevelType w:val="hybridMultilevel"/>
+    <w:tmpl w:val="B612518C"/>
+    <w:lvl w:ilvl="0" w:tplc="04190001">
+      <w:start w:val="1"/>
+      <w:numFmt w:val="bullet"/>
+      <w:lvlText w:val=""/>
+      <w:lvlJc w:val="left"/>
+      <w:pPr>
+        <w:ind w:left="1211" w:hanging="360"/>
+      </w:pPr>
+      <w:rPr>
+        <w:rFonts w:ascii="Symbol" w:hAnsi="Symbol" w:hint="default"/>
+      </w:rPr>
+    </w:lvl>
+    <w:lvl w:ilvl="1" w:tplc="04190003">
+      <w:start w:val="1"/>
+      <w:numFmt w:val="bullet"/>
+      <w:lvlText w:val="o"/>
+      <w:lvlJc w:val="left"/>
+      <w:pPr>
+        <w:ind w:left="1931" w:hanging="360"/>
+      </w:pPr>
+      <w:rPr>
+        <w:rFonts w:ascii="Courier New" w:hAnsi="Courier New" w:cs="Courier New" w:hint="default"/>
+      </w:rPr>
+    </w:lvl>
+    <w:lvl w:ilvl="2" w:tplc="04190005" w:tentative="1">
+      <w:start w:val="1"/>
+      <w:numFmt w:val="bullet"/>
+      <w:lvlText w:val=""/>
+      <w:lvlJc w:val="left"/>
+      <w:pPr>
+        <w:ind w:left="2651" w:hanging="360"/>
+      </w:pPr>
+      <w:rPr>
+        <w:rFonts w:ascii="Wingdings" w:hAnsi="Wingdings" w:hint="default"/>
+      </w:rPr>
+    </w:lvl>
+    <w:lvl w:ilvl="3" w:tplc="04190001" w:tentative="1">
+      <w:start w:val="1"/>
+      <w:numFmt w:val="bullet"/>
+      <w:lvlText w:val=""/>
+      <w:lvlJc w:val="left"/>
+      <w:pPr>
+        <w:ind w:left="3371" w:hanging="360"/>
+      </w:pPr>
+      <w:rPr>
+        <w:rFonts w:ascii="Symbol" w:hAnsi="Symbol" w:hint="default"/>
+      </w:rPr>
+    </w:lvl>
+    <w:lvl w:ilvl="4" w:tplc="04190003" w:tentative="1">
+      <w:start w:val="1"/>
+      <w:numFmt w:val="bullet"/>
+      <w:lvlText w:val="o"/>
+      <w:lvlJc w:val="left"/>
+      <w:pPr>
+        <w:ind w:left="4091" w:hanging="360"/>
+      </w:pPr>
+      <w:rPr>
+        <w:rFonts w:ascii="Courier New" w:hAnsi="Courier New" w:cs="Courier New" w:hint="default"/>
+      </w:rPr>
+    </w:lvl>
+    <w:lvl w:ilvl="5" w:tplc="04190005" w:tentative="1">
+      <w:start w:val="1"/>
+      <w:numFmt w:val="bullet"/>
+      <w:lvlText w:val=""/>
+      <w:lvlJc w:val="left"/>
+      <w:pPr>
+        <w:ind w:left="4811" w:hanging="360"/>
+      </w:pPr>
+      <w:rPr>
+        <w:rFonts w:ascii="Wingdings" w:hAnsi="Wingdings" w:hint="default"/>
+      </w:rPr>
+    </w:lvl>
+    <w:lvl w:ilvl="6" w:tplc="04190001" w:tentative="1">
+      <w:start w:val="1"/>
+      <w:numFmt w:val="bullet"/>
+      <w:lvlText w:val=""/>
+      <w:lvlJc w:val="left"/>
+      <w:pPr>
+        <w:ind w:left="5531" w:hanging="360"/>
+      </w:pPr>
+      <w:rPr>
+        <w:rFonts w:ascii="Symbol" w:hAnsi="Symbol" w:hint="default"/>
+      </w:rPr>
+    </w:lvl>
+    <w:lvl w:ilvl="7" w:tplc="04190003" w:tentative="1">
+      <w:start w:val="1"/>
+      <w:numFmt w:val="bullet"/>
+      <w:lvlText w:val="o"/>
+      <w:lvlJc w:val="left"/>
+      <w:pPr>
+        <w:ind w:left="6251" w:hanging="360"/>
+      </w:pPr>
+      <w:rPr>
+        <w:rFonts w:ascii="Courier New" w:hAnsi="Courier New" w:cs="Courier New" w:hint="default"/>
+      </w:rPr>
+    </w:lvl>
+    <w:lvl w:ilvl="8" w:tplc="04190005" w:tentative="1">
+      <w:start w:val="1"/>
+      <w:numFmt w:val="bullet"/>
+      <w:lvlText w:val=""/>
+      <w:lvlJc w:val="left"/>
+      <w:pPr>
+        <w:ind w:left="6971" w:hanging="360"/>
+      </w:pPr>
+      <w:rPr>
+        <w:rFonts w:ascii="Wingdings" w:hAnsi="Wingdings" w:hint="default"/>
+      </w:rPr>
+    </w:lvl>
+  </w:abstractNum>
+  <w:num w:numId="1">
+    <w:abstractNumId w:val="0"/>
+  </w:num>
+</w:numbering>
 </file>
 
 <file path=word/styles.xml><?xml version="1.0" encoding="utf-8"?>
@@ -1549,6 +4379,17 @@
     <w:uiPriority w:val="99"/>
     <w:semiHidden/>
     <w:unhideWhenUsed/>
+  </w:style>
+  <w:style w:type="paragraph" w:styleId="a3">
+    <w:name w:val="List Paragraph"/>
+    <w:basedOn w:val="a"/>
+    <w:uiPriority w:val="34"/>
+    <w:qFormat/>
+    <w:rsid w:val="008B0E9F"/>
+    <w:pPr>
+      <w:ind w:left="720"/>
+      <w:contextualSpacing/>
+    </w:pPr>
   </w:style>
 </w:styles>
 </file>

</xml_diff>

<commit_message>
added notes lesson 3 & practical block 3
</commit_message>
<xml_diff>
--- a/Deutsche/Конспект.docx
+++ b/Deutsche/Конспект.docx
@@ -2013,6 +2013,7 @@
           <w:color w:val="000000"/>
           <w:sz w:val="20"/>
           <w:szCs w:val="20"/>
+          <w:lang w:val="en-US"/>
         </w:rPr>
       </w:pPr>
       <w:r>
@@ -2213,18 +2214,21 @@
           <w:color w:val="000000"/>
           <w:sz w:val="20"/>
           <w:szCs w:val="20"/>
-        </w:rPr>
-      </w:pPr>
-      <w:r>
-        <w:rPr>
-          <w:rFonts w:ascii="Arial" w:hAnsi="Arial" w:cs="Arial"/>
-          <w:color w:val="000000"/>
-          <w:sz w:val="20"/>
-          <w:szCs w:val="20"/>
+          <w:lang w:val="en-US"/>
+        </w:rPr>
+      </w:pPr>
+      <w:r>
+        <w:rPr>
+          <w:rFonts w:ascii="Arial" w:hAnsi="Arial" w:cs="Arial"/>
+          <w:color w:val="000000"/>
+          <w:sz w:val="20"/>
+          <w:szCs w:val="20"/>
+          <w:lang w:val="en-US"/>
         </w:rPr>
         <w:t xml:space="preserve">- </w:t>
       </w:r>
       <w:proofErr w:type="spellStart"/>
+      <w:proofErr w:type="gramStart"/>
       <w:r>
         <w:rPr>
           <w:rFonts w:ascii="Arial" w:hAnsi="Arial" w:cs="Arial"/>
@@ -2242,9 +2246,11 @@
           <w:color w:val="000000"/>
           <w:sz w:val="20"/>
           <w:szCs w:val="20"/>
+          <w:lang w:val="en-US"/>
         </w:rPr>
         <w:t>(</w:t>
       </w:r>
+      <w:proofErr w:type="gramEnd"/>
       <w:r>
         <w:rPr>
           <w:rFonts w:ascii="Arial" w:hAnsi="Arial" w:cs="Arial"/>
@@ -2260,6 +2266,7 @@
           <w:color w:val="000000"/>
           <w:sz w:val="20"/>
           <w:szCs w:val="20"/>
+          <w:lang w:val="en-US"/>
         </w:rPr>
         <w:t xml:space="preserve">) – </w:t>
       </w:r>
@@ -2270,7 +2277,17 @@
           <w:sz w:val="20"/>
           <w:szCs w:val="20"/>
         </w:rPr>
-        <w:t xml:space="preserve">корень </w:t>
+        <w:t>корень</w:t>
+      </w:r>
+      <w:r>
+        <w:rPr>
+          <w:rFonts w:ascii="Arial" w:hAnsi="Arial" w:cs="Arial"/>
+          <w:color w:val="000000"/>
+          <w:sz w:val="20"/>
+          <w:szCs w:val="20"/>
+          <w:lang w:val="en-US"/>
+        </w:rPr>
+        <w:t xml:space="preserve"> </w:t>
       </w:r>
       <w:proofErr w:type="spellStart"/>
       <w:r>
@@ -2290,6 +2307,7 @@
           <w:color w:val="000000"/>
           <w:sz w:val="20"/>
           <w:szCs w:val="20"/>
+          <w:lang w:val="en-US"/>
         </w:rPr>
         <w:t xml:space="preserve">.  </w:t>
       </w:r>
@@ -2312,6 +2330,7 @@
           <w:color w:val="000000"/>
           <w:sz w:val="20"/>
           <w:szCs w:val="20"/>
+          <w:lang w:val="en-US"/>
         </w:rPr>
         <w:t xml:space="preserve"> </w:t>
       </w:r>
@@ -2333,6 +2352,7 @@
           <w:color w:val="000000"/>
           <w:sz w:val="20"/>
           <w:szCs w:val="20"/>
+          <w:lang w:val="en-US"/>
         </w:rPr>
         <w:t xml:space="preserve"> – </w:t>
       </w:r>
@@ -2351,6 +2371,7 @@
           <w:color w:val="000000"/>
           <w:sz w:val="20"/>
           <w:szCs w:val="20"/>
+          <w:lang w:val="en-US"/>
         </w:rPr>
         <w:t xml:space="preserve"> </w:t>
       </w:r>
@@ -2369,6 +2390,7 @@
           <w:color w:val="000000"/>
           <w:sz w:val="20"/>
           <w:szCs w:val="20"/>
+          <w:lang w:val="en-US"/>
         </w:rPr>
         <w:t xml:space="preserve">, </w:t>
       </w:r>
@@ -2390,6 +2412,7 @@
           <w:color w:val="000000"/>
           <w:sz w:val="20"/>
           <w:szCs w:val="20"/>
+          <w:lang w:val="en-US"/>
         </w:rPr>
         <w:t xml:space="preserve"> </w:t>
       </w:r>
@@ -2411,6 +2434,7 @@
           <w:color w:val="000000"/>
           <w:sz w:val="20"/>
           <w:szCs w:val="20"/>
+          <w:lang w:val="en-US"/>
         </w:rPr>
         <w:t xml:space="preserve"> </w:t>
       </w:r>
@@ -2432,6 +2456,7 @@
           <w:color w:val="000000"/>
           <w:sz w:val="20"/>
           <w:szCs w:val="20"/>
+          <w:lang w:val="en-US"/>
         </w:rPr>
         <w:t xml:space="preserve"> – </w:t>
       </w:r>
@@ -2450,17 +2475,47 @@
           <w:color w:val="000000"/>
           <w:sz w:val="20"/>
           <w:szCs w:val="20"/>
-        </w:rPr>
-        <w:t xml:space="preserve"> </w:t>
-      </w:r>
-      <w:r>
-        <w:rPr>
-          <w:rFonts w:ascii="Arial" w:hAnsi="Arial" w:cs="Arial"/>
-          <w:color w:val="000000"/>
-          <w:sz w:val="20"/>
-          <w:szCs w:val="20"/>
-        </w:rPr>
-        <w:t>не смеюсь.</w:t>
+          <w:lang w:val="en-US"/>
+        </w:rPr>
+        <w:t xml:space="preserve"> </w:t>
+      </w:r>
+      <w:r>
+        <w:rPr>
+          <w:rFonts w:ascii="Arial" w:hAnsi="Arial" w:cs="Arial"/>
+          <w:color w:val="000000"/>
+          <w:sz w:val="20"/>
+          <w:szCs w:val="20"/>
+        </w:rPr>
+        <w:t>не</w:t>
+      </w:r>
+      <w:r>
+        <w:rPr>
+          <w:rFonts w:ascii="Arial" w:hAnsi="Arial" w:cs="Arial"/>
+          <w:color w:val="000000"/>
+          <w:sz w:val="20"/>
+          <w:szCs w:val="20"/>
+          <w:lang w:val="en-US"/>
+        </w:rPr>
+        <w:t xml:space="preserve"> </w:t>
+      </w:r>
+      <w:r>
+        <w:rPr>
+          <w:rFonts w:ascii="Arial" w:hAnsi="Arial" w:cs="Arial"/>
+          <w:color w:val="000000"/>
+          <w:sz w:val="20"/>
+          <w:szCs w:val="20"/>
+        </w:rPr>
+        <w:t>смеюсь</w:t>
+      </w:r>
+      <w:r>
+        <w:rPr>
+          <w:rFonts w:ascii="Arial" w:hAnsi="Arial" w:cs="Arial"/>
+          <w:color w:val="000000"/>
+          <w:sz w:val="20"/>
+          <w:szCs w:val="20"/>
+          <w:lang w:val="en-US"/>
+        </w:rPr>
+        <w:t>.</w:t>
       </w:r>
       <w:proofErr w:type="gramEnd"/>
     </w:p>
@@ -2846,9 +2901,6 @@
       <w:pPr>
         <w:spacing w:after="0" w:line="240" w:lineRule="auto"/>
         <w:ind w:firstLine="567"/>
-        <w:rPr>
-          <w:lang w:val="en-US"/>
-        </w:rPr>
       </w:pPr>
       <w:r>
         <w:tab/>
@@ -2888,12 +2940,6 @@
         <w:gridCol w:w="708"/>
       </w:tblGrid>
       <w:tr>
-        <w:tblPrEx>
-          <w:tblCellMar>
-            <w:top w:w="0" w:type="dxa"/>
-            <w:bottom w:w="0" w:type="dxa"/>
-          </w:tblCellMar>
-        </w:tblPrEx>
         <w:trPr>
           <w:trHeight w:val="430"/>
         </w:trPr>
@@ -2962,12 +3008,6 @@
         </w:tc>
       </w:tr>
       <w:tr>
-        <w:tblPrEx>
-          <w:tblCellMar>
-            <w:top w:w="0" w:type="dxa"/>
-            <w:bottom w:w="0" w:type="dxa"/>
-          </w:tblCellMar>
-        </w:tblPrEx>
         <w:trPr>
           <w:trHeight w:val="567"/>
         </w:trPr>
@@ -3118,12 +3158,6 @@
         </w:tc>
       </w:tr>
       <w:tr>
-        <w:tblPrEx>
-          <w:tblCellMar>
-            <w:top w:w="0" w:type="dxa"/>
-            <w:bottom w:w="0" w:type="dxa"/>
-          </w:tblCellMar>
-        </w:tblPrEx>
         <w:trPr>
           <w:trHeight w:val="567"/>
         </w:trPr>
@@ -3319,12 +3353,6 @@
         </w:tc>
       </w:tr>
       <w:tr>
-        <w:tblPrEx>
-          <w:tblCellMar>
-            <w:top w:w="0" w:type="dxa"/>
-            <w:bottom w:w="0" w:type="dxa"/>
-          </w:tblCellMar>
-        </w:tblPrEx>
         <w:trPr>
           <w:trHeight w:val="567"/>
         </w:trPr>
@@ -3388,15 +3416,56 @@
             <w:pPr>
               <w:spacing w:after="0" w:line="240" w:lineRule="auto"/>
               <w:jc w:val="center"/>
-              <w:rPr>
-                <w:lang w:val="en-US"/>
-              </w:rPr>
             </w:pPr>
             <w:r>
               <w:rPr>
                 <w:lang w:val="en-US"/>
               </w:rPr>
-              <w:t>du</w:t>
+              <w:t>d</w:t>
+            </w:r>
+            <w:r>
+              <w:rPr>
+                <w:lang w:val="en-US"/>
+              </w:rPr>
+              <w:t>u</w:t>
+            </w:r>
+            <w:r>
+              <w:t>/</w:t>
+            </w:r>
+          </w:p>
+          <w:p>
+            <w:pPr>
+              <w:spacing w:after="0" w:line="240" w:lineRule="auto"/>
+              <w:jc w:val="center"/>
+            </w:pPr>
+            <w:r>
+              <w:t xml:space="preserve">если глагол оканчивается на </w:t>
+            </w:r>
+            <w:proofErr w:type="spellStart"/>
+            <w:r>
+              <w:rPr>
+                <w:lang w:val="en-US"/>
+              </w:rPr>
+              <w:t>ss</w:t>
+            </w:r>
+            <w:proofErr w:type="spellEnd"/>
+            <w:r>
+              <w:t>,</w:t>
+            </w:r>
+            <w:r>
+              <w:rPr>
+                <w:lang w:val="en-US"/>
+              </w:rPr>
+              <w:t xml:space="preserve"> s</w:t>
+            </w:r>
+            <w:r>
+              <w:t xml:space="preserve">, </w:t>
+            </w:r>
+            <w:r>
+              <w:rPr>
+                <w:lang w:val="en-US"/>
+              </w:rPr>
+              <w:t>z</w:t>
             </w:r>
           </w:p>
         </w:tc>
@@ -3431,6 +3500,12 @@
               <w:t>st</w:t>
             </w:r>
             <w:proofErr w:type="spellEnd"/>
+            <w:r>
+              <w:rPr>
+                <w:lang w:val="en-US"/>
+              </w:rPr>
+              <w:t>/t</w:t>
+            </w:r>
           </w:p>
         </w:tc>
         <w:tc>
@@ -3534,12 +3609,6 @@
         </w:tc>
       </w:tr>
       <w:tr>
-        <w:tblPrEx>
-          <w:tblCellMar>
-            <w:top w:w="0" w:type="dxa"/>
-            <w:bottom w:w="0" w:type="dxa"/>
-          </w:tblCellMar>
-        </w:tblPrEx>
         <w:trPr>
           <w:trHeight w:val="567"/>
         </w:trPr>
@@ -3715,12 +3784,6 @@
         </w:tc>
       </w:tr>
       <w:tr>
-        <w:tblPrEx>
-          <w:tblCellMar>
-            <w:top w:w="0" w:type="dxa"/>
-            <w:bottom w:w="0" w:type="dxa"/>
-          </w:tblCellMar>
-        </w:tblPrEx>
         <w:trPr>
           <w:trHeight w:val="567"/>
         </w:trPr>
@@ -3888,12 +3951,6 @@
         </w:tc>
       </w:tr>
       <w:tr>
-        <w:tblPrEx>
-          <w:tblCellMar>
-            <w:top w:w="0" w:type="dxa"/>
-            <w:bottom w:w="0" w:type="dxa"/>
-          </w:tblCellMar>
-        </w:tblPrEx>
         <w:trPr>
           <w:trHeight w:val="567"/>
         </w:trPr>
@@ -4055,9 +4112,1270 @@
       <w:pPr>
         <w:spacing w:after="0" w:line="240" w:lineRule="auto"/>
         <w:jc w:val="center"/>
-        <w:rPr>
-          <w:lang w:val="en-US"/>
-        </w:rPr>
+      </w:pPr>
+    </w:p>
+    <w:p>
+      <w:pPr>
+        <w:spacing w:after="0" w:line="240" w:lineRule="auto"/>
+        <w:jc w:val="center"/>
+        <w:rPr>
+          <w:b/>
+        </w:rPr>
+      </w:pPr>
+      <w:r>
+        <w:rPr>
+          <w:b/>
+        </w:rPr>
+        <w:t>УРОК 3</w:t>
+      </w:r>
+    </w:p>
+    <w:p>
+      <w:pPr>
+        <w:spacing w:after="0" w:line="240" w:lineRule="auto"/>
+        <w:ind w:firstLine="567"/>
+        <w:rPr>
+          <w:b/>
+          <w:u w:val="single"/>
+        </w:rPr>
+      </w:pPr>
+      <w:r>
+        <w:rPr>
+          <w:b/>
+          <w:u w:val="single"/>
+        </w:rPr>
+        <w:t>Вопросительные предложения порядок слов и интонация.</w:t>
+      </w:r>
+    </w:p>
+    <w:p>
+      <w:pPr>
+        <w:spacing w:after="0" w:line="240" w:lineRule="auto"/>
+        <w:ind w:firstLine="567"/>
+        <w:rPr>
+          <w:i/>
+        </w:rPr>
+      </w:pPr>
+      <w:r>
+        <w:rPr>
+          <w:i/>
+        </w:rPr>
+        <w:t>Все существительные в немецком языке пишутся с большой буквы:</w:t>
+      </w:r>
+    </w:p>
+    <w:p>
+      <w:pPr>
+        <w:pStyle w:val="a3"/>
+        <w:numPr>
+          <w:ilvl w:val="0"/>
+          <w:numId w:val="2"/>
+        </w:numPr>
+        <w:spacing w:after="0" w:line="240" w:lineRule="auto"/>
+        <w:rPr>
+          <w:i/>
+        </w:rPr>
+      </w:pPr>
+      <w:proofErr w:type="spellStart"/>
+      <w:r>
+        <w:rPr>
+          <w:lang w:val="en-US"/>
+        </w:rPr>
+        <w:t>Wir</w:t>
+      </w:r>
+      <w:proofErr w:type="spellEnd"/>
+      <w:r>
+        <w:t xml:space="preserve"> </w:t>
+      </w:r>
+      <w:proofErr w:type="spellStart"/>
+      <w:r>
+        <w:rPr>
+          <w:lang w:val="en-US"/>
+        </w:rPr>
+        <w:t>lernen</w:t>
+      </w:r>
+      <w:proofErr w:type="spellEnd"/>
+      <w:r>
+        <w:t xml:space="preserve"> </w:t>
+      </w:r>
+      <w:r>
+        <w:rPr>
+          <w:lang w:val="en-US"/>
+        </w:rPr>
+        <w:t>Deutsch</w:t>
+      </w:r>
+      <w:r>
+        <w:t xml:space="preserve"> – </w:t>
+      </w:r>
+      <w:r>
+        <w:t>мы</w:t>
+      </w:r>
+      <w:r>
+        <w:t xml:space="preserve"> </w:t>
+      </w:r>
+      <w:r>
+        <w:t>учим</w:t>
+      </w:r>
+      <w:r>
+        <w:t xml:space="preserve"> </w:t>
+      </w:r>
+      <w:r>
+        <w:t>немецкий(немецкий язык, как существительное)</w:t>
+      </w:r>
+    </w:p>
+    <w:p>
+      <w:pPr>
+        <w:pStyle w:val="a3"/>
+        <w:numPr>
+          <w:ilvl w:val="0"/>
+          <w:numId w:val="2"/>
+        </w:numPr>
+        <w:spacing w:after="0" w:line="240" w:lineRule="auto"/>
+        <w:rPr>
+          <w:i/>
+        </w:rPr>
+      </w:pPr>
+      <w:r>
+        <w:rPr>
+          <w:lang w:val="en-US"/>
+        </w:rPr>
+        <w:t xml:space="preserve">Deutschland – </w:t>
+      </w:r>
+      <w:r>
+        <w:t>Германия</w:t>
+      </w:r>
+    </w:p>
+    <w:p>
+      <w:pPr>
+        <w:pStyle w:val="a3"/>
+        <w:numPr>
+          <w:ilvl w:val="0"/>
+          <w:numId w:val="2"/>
+        </w:numPr>
+        <w:spacing w:after="0" w:line="240" w:lineRule="auto"/>
+        <w:rPr>
+          <w:i/>
+        </w:rPr>
+      </w:pPr>
+      <w:r>
+        <w:rPr>
+          <w:lang w:val="en-US"/>
+        </w:rPr>
+        <w:t xml:space="preserve">Das land – </w:t>
+      </w:r>
+      <w:r>
+        <w:t>страна.</w:t>
+      </w:r>
+    </w:p>
+    <w:p>
+      <w:pPr>
+        <w:spacing w:after="0" w:line="240" w:lineRule="auto"/>
+        <w:rPr>
+          <w:i/>
+        </w:rPr>
+      </w:pPr>
+    </w:p>
+    <w:p>
+      <w:pPr>
+        <w:spacing w:after="0" w:line="240" w:lineRule="auto"/>
+        <w:ind w:firstLine="567"/>
+        <w:rPr>
+          <w:i/>
+        </w:rPr>
+      </w:pPr>
+      <w:r>
+        <w:rPr>
+          <w:i/>
+        </w:rPr>
+        <w:t>Глагол в утвердительных предложениях  всегда идет после существительного. В вопросительных предложениях существительное с глаголом меняются местами</w:t>
+      </w:r>
+      <w:proofErr w:type="gramStart"/>
+      <w:r>
+        <w:rPr>
+          <w:i/>
+        </w:rPr>
+        <w:t xml:space="preserve">. </w:t>
+      </w:r>
+      <w:proofErr w:type="gramEnd"/>
+      <w:r>
+        <w:rPr>
+          <w:i/>
+        </w:rPr>
+        <w:t>Примеры</w:t>
+      </w:r>
+      <w:r>
+        <w:rPr>
+          <w:i/>
+        </w:rPr>
+        <w:t>:</w:t>
+      </w:r>
+    </w:p>
+    <w:p>
+      <w:pPr>
+        <w:pStyle w:val="a3"/>
+        <w:numPr>
+          <w:ilvl w:val="0"/>
+          <w:numId w:val="3"/>
+        </w:numPr>
+        <w:spacing w:after="0" w:line="240" w:lineRule="auto"/>
+        <w:rPr>
+          <w:i/>
+        </w:rPr>
+      </w:pPr>
+      <w:r>
+        <w:rPr>
+          <w:b/>
+        </w:rPr>
+        <w:t>Утверждение</w:t>
+      </w:r>
+      <w:r>
+        <w:t xml:space="preserve">: </w:t>
+      </w:r>
+      <w:r>
+        <w:rPr>
+          <w:lang w:val="en-US"/>
+        </w:rPr>
+        <w:t>Du</w:t>
+      </w:r>
+      <w:r>
+        <w:t xml:space="preserve"> </w:t>
+      </w:r>
+      <w:proofErr w:type="spellStart"/>
+      <w:r>
+        <w:rPr>
+          <w:lang w:val="en-US"/>
+        </w:rPr>
+        <w:t>frag</w:t>
+      </w:r>
+      <w:r>
+        <w:rPr>
+          <w:lang w:val="en-US"/>
+        </w:rPr>
+        <w:t>st</w:t>
+      </w:r>
+      <w:proofErr w:type="spellEnd"/>
+      <w:r>
+        <w:t xml:space="preserve"> </w:t>
+      </w:r>
+      <w:proofErr w:type="spellStart"/>
+      <w:proofErr w:type="gramStart"/>
+      <w:r>
+        <w:rPr>
+          <w:lang w:val="en-US"/>
+        </w:rPr>
+        <w:t>mich</w:t>
+      </w:r>
+      <w:proofErr w:type="spellEnd"/>
+      <w:r>
+        <w:t>(</w:t>
+      </w:r>
+      <w:proofErr w:type="gramEnd"/>
+      <w:r>
+        <w:t>ты</w:t>
+      </w:r>
+      <w:r>
+        <w:t xml:space="preserve"> </w:t>
+      </w:r>
+      <w:r>
+        <w:t>спрашиваешь меня</w:t>
+      </w:r>
+      <w:r>
+        <w:t xml:space="preserve">). </w:t>
+      </w:r>
+      <w:r>
+        <w:rPr>
+          <w:b/>
+        </w:rPr>
+        <w:t>Вопрос</w:t>
+      </w:r>
+      <w:r>
+        <w:rPr>
+          <w:b/>
+        </w:rPr>
+        <w:t xml:space="preserve">: </w:t>
+      </w:r>
+      <w:proofErr w:type="spellStart"/>
+      <w:r>
+        <w:rPr>
+          <w:lang w:val="en-US"/>
+        </w:rPr>
+        <w:t>Fragst</w:t>
+      </w:r>
+      <w:proofErr w:type="spellEnd"/>
+      <w:r>
+        <w:t xml:space="preserve"> </w:t>
+      </w:r>
+      <w:r>
+        <w:rPr>
+          <w:lang w:val="en-US"/>
+        </w:rPr>
+        <w:t>du</w:t>
+      </w:r>
+      <w:r>
+        <w:t xml:space="preserve"> </w:t>
+      </w:r>
+      <w:proofErr w:type="spellStart"/>
+      <w:r>
+        <w:rPr>
+          <w:lang w:val="en-US"/>
+        </w:rPr>
+        <w:t>mich</w:t>
+      </w:r>
+      <w:proofErr w:type="spellEnd"/>
+      <w:proofErr w:type="gramStart"/>
+      <w:r>
+        <w:t>?</w:t>
+      </w:r>
+      <w:r>
+        <w:t>(</w:t>
+      </w:r>
+      <w:proofErr w:type="gramEnd"/>
+      <w:r>
+        <w:t>Ты спрашиваешь меня?</w:t>
+      </w:r>
+      <w:r>
+        <w:t>)</w:t>
+      </w:r>
+      <w:r>
+        <w:rPr>
+          <w:i/>
+        </w:rPr>
+        <w:t xml:space="preserve"> </w:t>
+      </w:r>
+      <w:r>
+        <w:rPr>
+          <w:b/>
+        </w:rPr>
+        <w:t>Ответ</w:t>
+      </w:r>
+      <w:r>
+        <w:rPr>
+          <w:b/>
+        </w:rPr>
+        <w:t xml:space="preserve"> утвердительный</w:t>
+      </w:r>
+      <w:r>
+        <w:rPr>
+          <w:b/>
+        </w:rPr>
+        <w:t xml:space="preserve">: </w:t>
+      </w:r>
+      <w:proofErr w:type="spellStart"/>
+      <w:proofErr w:type="gramStart"/>
+      <w:r>
+        <w:rPr>
+          <w:lang w:val="en-US"/>
+        </w:rPr>
+        <w:t>Ja</w:t>
+      </w:r>
+      <w:proofErr w:type="spellEnd"/>
+      <w:proofErr w:type="gramEnd"/>
+      <w:r>
+        <w:t xml:space="preserve">, </w:t>
+      </w:r>
+      <w:proofErr w:type="spellStart"/>
+      <w:r>
+        <w:rPr>
+          <w:lang w:val="en-US"/>
+        </w:rPr>
+        <w:t>ich</w:t>
+      </w:r>
+      <w:proofErr w:type="spellEnd"/>
+      <w:r>
+        <w:t xml:space="preserve"> </w:t>
+      </w:r>
+      <w:proofErr w:type="spellStart"/>
+      <w:r>
+        <w:rPr>
+          <w:lang w:val="en-US"/>
+        </w:rPr>
+        <w:t>frage</w:t>
+      </w:r>
+      <w:proofErr w:type="spellEnd"/>
+      <w:r>
+        <w:t xml:space="preserve"> </w:t>
+      </w:r>
+      <w:proofErr w:type="spellStart"/>
+      <w:r>
+        <w:rPr>
+          <w:lang w:val="en-US"/>
+        </w:rPr>
+        <w:t>dich</w:t>
+      </w:r>
+      <w:proofErr w:type="spellEnd"/>
+      <w:r>
+        <w:t xml:space="preserve"> (да, </w:t>
+      </w:r>
+      <w:r>
+        <w:t>я спрашиваю тебя</w:t>
+      </w:r>
+      <w:r>
+        <w:t>)</w:t>
+      </w:r>
+      <w:r>
+        <w:t>.</w:t>
+      </w:r>
+      <w:r>
+        <w:t xml:space="preserve"> </w:t>
+      </w:r>
+      <w:r>
+        <w:rPr>
+          <w:b/>
+        </w:rPr>
+        <w:t>Ответ отрицательный:</w:t>
+      </w:r>
+      <w:r>
+        <w:t xml:space="preserve"> </w:t>
+      </w:r>
+      <w:r>
+        <w:rPr>
+          <w:lang w:val="en-US"/>
+        </w:rPr>
+        <w:t>Nein</w:t>
+      </w:r>
+      <w:r>
+        <w:t xml:space="preserve">, </w:t>
+      </w:r>
+      <w:proofErr w:type="spellStart"/>
+      <w:r>
+        <w:rPr>
+          <w:lang w:val="en-US"/>
+        </w:rPr>
+        <w:t>ich</w:t>
+      </w:r>
+      <w:proofErr w:type="spellEnd"/>
+      <w:r>
+        <w:t xml:space="preserve"> </w:t>
+      </w:r>
+      <w:proofErr w:type="spellStart"/>
+      <w:r>
+        <w:rPr>
+          <w:lang w:val="en-US"/>
+        </w:rPr>
+        <w:t>frage</w:t>
+      </w:r>
+      <w:proofErr w:type="spellEnd"/>
+      <w:r>
+        <w:t xml:space="preserve"> </w:t>
+      </w:r>
+      <w:proofErr w:type="spellStart"/>
+      <w:r>
+        <w:rPr>
+          <w:lang w:val="en-US"/>
+        </w:rPr>
+        <w:t>dich</w:t>
+      </w:r>
+      <w:proofErr w:type="spellEnd"/>
+      <w:r>
+        <w:t xml:space="preserve"> </w:t>
+      </w:r>
+      <w:proofErr w:type="spellStart"/>
+      <w:r>
+        <w:rPr>
+          <w:lang w:val="en-US"/>
+        </w:rPr>
+        <w:t>nicht</w:t>
+      </w:r>
+      <w:proofErr w:type="spellEnd"/>
+      <w:r>
+        <w:t xml:space="preserve"> (</w:t>
+      </w:r>
+      <w:r>
+        <w:t xml:space="preserve">нет, </w:t>
+      </w:r>
+      <w:r>
+        <w:t>не спрашиваю тебя</w:t>
+      </w:r>
+      <w:r>
+        <w:t>)</w:t>
+      </w:r>
+      <w:r>
+        <w:t>.</w:t>
+      </w:r>
+    </w:p>
+    <w:p>
+      <w:pPr>
+        <w:pStyle w:val="a3"/>
+        <w:numPr>
+          <w:ilvl w:val="0"/>
+          <w:numId w:val="3"/>
+        </w:numPr>
+        <w:spacing w:after="0" w:line="240" w:lineRule="auto"/>
+        <w:rPr>
+          <w:i/>
+        </w:rPr>
+      </w:pPr>
+      <w:r>
+        <w:rPr>
+          <w:b/>
+        </w:rPr>
+        <w:t>Утверждение</w:t>
+      </w:r>
+      <w:r>
+        <w:t xml:space="preserve">: </w:t>
+      </w:r>
+      <w:r>
+        <w:rPr>
+          <w:lang w:val="en-US"/>
+        </w:rPr>
+        <w:t>Du</w:t>
+      </w:r>
+      <w:r>
+        <w:t xml:space="preserve"> </w:t>
+      </w:r>
+      <w:proofErr w:type="spellStart"/>
+      <w:r>
+        <w:rPr>
+          <w:lang w:val="en-US"/>
+        </w:rPr>
+        <w:t>lebst</w:t>
+      </w:r>
+      <w:proofErr w:type="spellEnd"/>
+      <w:r>
+        <w:t xml:space="preserve"> </w:t>
+      </w:r>
+      <w:r>
+        <w:rPr>
+          <w:lang w:val="en-US"/>
+        </w:rPr>
+        <w:t>in</w:t>
+      </w:r>
+      <w:r>
+        <w:t xml:space="preserve"> </w:t>
+      </w:r>
+      <w:proofErr w:type="gramStart"/>
+      <w:r>
+        <w:rPr>
+          <w:lang w:val="en-US"/>
+        </w:rPr>
+        <w:t>Deutschland</w:t>
+      </w:r>
+      <w:r>
+        <w:t>(</w:t>
+      </w:r>
+      <w:proofErr w:type="gramEnd"/>
+      <w:r>
+        <w:t>ты живешь в Германии</w:t>
+      </w:r>
+      <w:r>
+        <w:t xml:space="preserve">). </w:t>
+      </w:r>
+      <w:r>
+        <w:rPr>
+          <w:b/>
+        </w:rPr>
+        <w:t>Вопрос</w:t>
+      </w:r>
+      <w:r>
+        <w:rPr>
+          <w:b/>
+          <w:lang w:val="en-US"/>
+        </w:rPr>
+        <w:t xml:space="preserve">: </w:t>
+      </w:r>
+      <w:proofErr w:type="spellStart"/>
+      <w:r>
+        <w:rPr>
+          <w:lang w:val="en-US"/>
+        </w:rPr>
+        <w:t>lebst</w:t>
+      </w:r>
+      <w:proofErr w:type="spellEnd"/>
+      <w:r>
+        <w:rPr>
+          <w:lang w:val="en-US"/>
+        </w:rPr>
+        <w:t xml:space="preserve"> du in Deutschland?</w:t>
+      </w:r>
+      <w:r>
+        <w:rPr>
+          <w:i/>
+          <w:lang w:val="en-US"/>
+        </w:rPr>
+        <w:t xml:space="preserve"> </w:t>
+      </w:r>
+      <w:r>
+        <w:rPr>
+          <w:b/>
+        </w:rPr>
+        <w:t>Ответ</w:t>
+      </w:r>
+      <w:r>
+        <w:rPr>
+          <w:b/>
+        </w:rPr>
+        <w:t xml:space="preserve"> утвердительный:</w:t>
+      </w:r>
+      <w:r>
+        <w:rPr>
+          <w:b/>
+        </w:rPr>
+        <w:t xml:space="preserve"> </w:t>
+      </w:r>
+      <w:proofErr w:type="spellStart"/>
+      <w:proofErr w:type="gramStart"/>
+      <w:r>
+        <w:rPr>
+          <w:lang w:val="en-US"/>
+        </w:rPr>
+        <w:t>Ja</w:t>
+      </w:r>
+      <w:proofErr w:type="spellEnd"/>
+      <w:proofErr w:type="gramEnd"/>
+      <w:r>
+        <w:t xml:space="preserve">, </w:t>
+      </w:r>
+      <w:proofErr w:type="spellStart"/>
+      <w:r>
+        <w:rPr>
+          <w:lang w:val="en-US"/>
+        </w:rPr>
+        <w:t>ich</w:t>
+      </w:r>
+      <w:proofErr w:type="spellEnd"/>
+      <w:r>
+        <w:t xml:space="preserve"> </w:t>
+      </w:r>
+      <w:proofErr w:type="spellStart"/>
+      <w:r>
+        <w:rPr>
+          <w:lang w:val="en-US"/>
+        </w:rPr>
+        <w:t>lebe</w:t>
+      </w:r>
+      <w:proofErr w:type="spellEnd"/>
+      <w:r>
+        <w:t xml:space="preserve"> </w:t>
+      </w:r>
+      <w:r>
+        <w:rPr>
+          <w:lang w:val="en-US"/>
+        </w:rPr>
+        <w:t>in</w:t>
+      </w:r>
+      <w:r>
+        <w:t xml:space="preserve"> </w:t>
+      </w:r>
+      <w:r>
+        <w:rPr>
+          <w:lang w:val="en-US"/>
+        </w:rPr>
+        <w:t>Deutschland</w:t>
+      </w:r>
+      <w:r>
+        <w:t xml:space="preserve"> (да, я живу в Германии)</w:t>
+      </w:r>
+      <w:r>
+        <w:t>.</w:t>
+      </w:r>
+      <w:r>
+        <w:rPr>
+          <w:i/>
+        </w:rPr>
+        <w:t xml:space="preserve"> </w:t>
+      </w:r>
+      <w:r>
+        <w:rPr>
+          <w:b/>
+        </w:rPr>
+        <w:t>Ответ отрицательный:</w:t>
+      </w:r>
+      <w:r>
+        <w:t xml:space="preserve"> </w:t>
+      </w:r>
+      <w:r>
+        <w:rPr>
+          <w:lang w:val="en-US"/>
+        </w:rPr>
+        <w:t>Nein</w:t>
+      </w:r>
+      <w:r>
+        <w:t xml:space="preserve">, </w:t>
+      </w:r>
+      <w:proofErr w:type="spellStart"/>
+      <w:r>
+        <w:rPr>
+          <w:lang w:val="en-US"/>
+        </w:rPr>
+        <w:t>ich</w:t>
+      </w:r>
+      <w:proofErr w:type="spellEnd"/>
+      <w:r>
+        <w:t xml:space="preserve"> </w:t>
+      </w:r>
+      <w:proofErr w:type="spellStart"/>
+      <w:r>
+        <w:rPr>
+          <w:lang w:val="en-US"/>
+        </w:rPr>
+        <w:t>lebe</w:t>
+      </w:r>
+      <w:proofErr w:type="spellEnd"/>
+      <w:r>
+        <w:t xml:space="preserve"> </w:t>
+      </w:r>
+      <w:proofErr w:type="spellStart"/>
+      <w:r>
+        <w:rPr>
+          <w:lang w:val="en-US"/>
+        </w:rPr>
+        <w:t>nicht</w:t>
+      </w:r>
+      <w:proofErr w:type="spellEnd"/>
+      <w:r>
+        <w:t xml:space="preserve"> </w:t>
+      </w:r>
+      <w:r>
+        <w:rPr>
+          <w:lang w:val="en-US"/>
+        </w:rPr>
+        <w:t>in</w:t>
+      </w:r>
+      <w:r>
+        <w:t xml:space="preserve"> </w:t>
+      </w:r>
+      <w:r>
+        <w:rPr>
+          <w:lang w:val="en-US"/>
+        </w:rPr>
+        <w:t>Deutschland</w:t>
+      </w:r>
+      <w:r>
+        <w:t xml:space="preserve"> (</w:t>
+      </w:r>
+      <w:r>
+        <w:t>нет, я не живу в Германии</w:t>
+      </w:r>
+      <w:r>
+        <w:t>)</w:t>
+      </w:r>
+      <w:r>
+        <w:t>.</w:t>
+      </w:r>
+    </w:p>
+    <w:p>
+      <w:pPr>
+        <w:pStyle w:val="a3"/>
+        <w:numPr>
+          <w:ilvl w:val="0"/>
+          <w:numId w:val="3"/>
+        </w:numPr>
+        <w:spacing w:after="0" w:line="240" w:lineRule="auto"/>
+        <w:rPr>
+          <w:i/>
+        </w:rPr>
+      </w:pPr>
+      <w:r>
+        <w:rPr>
+          <w:b/>
+        </w:rPr>
+        <w:t>Утверждение</w:t>
+      </w:r>
+      <w:r>
+        <w:t xml:space="preserve">: </w:t>
+      </w:r>
+      <w:proofErr w:type="spellStart"/>
+      <w:r>
+        <w:rPr>
+          <w:lang w:val="en-US"/>
+        </w:rPr>
+        <w:t>Sie</w:t>
+      </w:r>
+      <w:proofErr w:type="spellEnd"/>
+      <w:r>
+        <w:t xml:space="preserve"> </w:t>
+      </w:r>
+      <w:proofErr w:type="spellStart"/>
+      <w:r>
+        <w:rPr>
+          <w:lang w:val="en-US"/>
+        </w:rPr>
+        <w:t>lacht</w:t>
+      </w:r>
+      <w:proofErr w:type="spellEnd"/>
+      <w:r>
+        <w:t xml:space="preserve"> </w:t>
+      </w:r>
+      <w:proofErr w:type="spellStart"/>
+      <w:proofErr w:type="gramStart"/>
+      <w:r>
+        <w:rPr>
+          <w:lang w:val="en-US"/>
+        </w:rPr>
+        <w:t>schon</w:t>
+      </w:r>
+      <w:proofErr w:type="spellEnd"/>
+      <w:r>
+        <w:t>(</w:t>
+      </w:r>
+      <w:proofErr w:type="gramEnd"/>
+      <w:r>
+        <w:t>она смеется красиво</w:t>
+      </w:r>
+      <w:r>
+        <w:t xml:space="preserve">). </w:t>
+      </w:r>
+      <w:r>
+        <w:rPr>
+          <w:b/>
+        </w:rPr>
+        <w:t>Вопрос</w:t>
+      </w:r>
+      <w:r>
+        <w:rPr>
+          <w:b/>
+        </w:rPr>
+        <w:t xml:space="preserve">: </w:t>
+      </w:r>
+      <w:proofErr w:type="spellStart"/>
+      <w:r>
+        <w:rPr>
+          <w:lang w:val="en-US"/>
+        </w:rPr>
+        <w:t>Lacht</w:t>
+      </w:r>
+      <w:proofErr w:type="spellEnd"/>
+      <w:r>
+        <w:t xml:space="preserve"> </w:t>
+      </w:r>
+      <w:proofErr w:type="spellStart"/>
+      <w:r>
+        <w:rPr>
+          <w:lang w:val="en-US"/>
+        </w:rPr>
+        <w:t>sie</w:t>
+      </w:r>
+      <w:proofErr w:type="spellEnd"/>
+      <w:r>
+        <w:t xml:space="preserve"> </w:t>
+      </w:r>
+      <w:proofErr w:type="spellStart"/>
+      <w:r>
+        <w:rPr>
+          <w:lang w:val="en-US"/>
+        </w:rPr>
+        <w:t>shon</w:t>
+      </w:r>
+      <w:proofErr w:type="spellEnd"/>
+      <w:r>
+        <w:t>?</w:t>
+      </w:r>
+      <w:r>
+        <w:rPr>
+          <w:i/>
+        </w:rPr>
+        <w:t xml:space="preserve"> </w:t>
+      </w:r>
+      <w:r>
+        <w:rPr>
+          <w:b/>
+        </w:rPr>
+        <w:t xml:space="preserve">Ответ утвердительный: </w:t>
+      </w:r>
+      <w:proofErr w:type="spellStart"/>
+      <w:proofErr w:type="gramStart"/>
+      <w:r>
+        <w:rPr>
+          <w:lang w:val="en-US"/>
+        </w:rPr>
+        <w:t>Ja</w:t>
+      </w:r>
+      <w:proofErr w:type="spellEnd"/>
+      <w:proofErr w:type="gramEnd"/>
+      <w:r>
+        <w:t xml:space="preserve">, </w:t>
+      </w:r>
+      <w:proofErr w:type="spellStart"/>
+      <w:r>
+        <w:rPr>
+          <w:lang w:val="en-US"/>
+        </w:rPr>
+        <w:t>sie</w:t>
+      </w:r>
+      <w:proofErr w:type="spellEnd"/>
+      <w:r>
+        <w:t xml:space="preserve"> </w:t>
+      </w:r>
+      <w:proofErr w:type="spellStart"/>
+      <w:r>
+        <w:rPr>
+          <w:lang w:val="en-US"/>
+        </w:rPr>
+        <w:t>lacht</w:t>
+      </w:r>
+      <w:proofErr w:type="spellEnd"/>
+      <w:r>
+        <w:t xml:space="preserve"> </w:t>
+      </w:r>
+      <w:proofErr w:type="spellStart"/>
+      <w:r>
+        <w:rPr>
+          <w:lang w:val="en-US"/>
+        </w:rPr>
+        <w:t>schon</w:t>
+      </w:r>
+      <w:proofErr w:type="spellEnd"/>
+      <w:r>
+        <w:t xml:space="preserve"> (да, </w:t>
+      </w:r>
+      <w:r>
+        <w:t>она красиво смеется</w:t>
+      </w:r>
+      <w:r>
+        <w:t>)</w:t>
+      </w:r>
+      <w:r>
+        <w:t>.</w:t>
+      </w:r>
+      <w:r>
+        <w:rPr>
+          <w:i/>
+        </w:rPr>
+        <w:t xml:space="preserve"> </w:t>
+      </w:r>
+      <w:r>
+        <w:rPr>
+          <w:b/>
+        </w:rPr>
+        <w:t>Ответ отрицательный:</w:t>
+      </w:r>
+      <w:r>
+        <w:t xml:space="preserve"> </w:t>
+      </w:r>
+      <w:r>
+        <w:rPr>
+          <w:lang w:val="en-US"/>
+        </w:rPr>
+        <w:t>Nein</w:t>
+      </w:r>
+      <w:r>
+        <w:t xml:space="preserve">, </w:t>
+      </w:r>
+      <w:proofErr w:type="spellStart"/>
+      <w:r>
+        <w:rPr>
+          <w:lang w:val="en-US"/>
+        </w:rPr>
+        <w:t>ich</w:t>
+      </w:r>
+      <w:proofErr w:type="spellEnd"/>
+      <w:r>
+        <w:t xml:space="preserve"> </w:t>
+      </w:r>
+      <w:proofErr w:type="spellStart"/>
+      <w:r>
+        <w:rPr>
+          <w:lang w:val="en-US"/>
+        </w:rPr>
+        <w:t>lacht</w:t>
+      </w:r>
+      <w:proofErr w:type="spellEnd"/>
+      <w:r>
+        <w:t xml:space="preserve"> </w:t>
+      </w:r>
+      <w:proofErr w:type="spellStart"/>
+      <w:r>
+        <w:rPr>
+          <w:lang w:val="en-US"/>
+        </w:rPr>
+        <w:t>nicht</w:t>
+      </w:r>
+      <w:proofErr w:type="spellEnd"/>
+      <w:r>
+        <w:t xml:space="preserve"> </w:t>
+      </w:r>
+      <w:proofErr w:type="spellStart"/>
+      <w:r>
+        <w:rPr>
+          <w:lang w:val="en-US"/>
+        </w:rPr>
+        <w:t>schon</w:t>
+      </w:r>
+      <w:proofErr w:type="spellEnd"/>
+      <w:r>
+        <w:t xml:space="preserve"> </w:t>
+      </w:r>
+      <w:r>
+        <w:t>(</w:t>
+      </w:r>
+      <w:r>
+        <w:t>нет, она не красиво смеется</w:t>
+      </w:r>
+      <w:r>
+        <w:t>)</w:t>
+      </w:r>
+      <w:r>
+        <w:t>.</w:t>
+      </w:r>
+    </w:p>
+    <w:p>
+      <w:pPr>
+        <w:pStyle w:val="a3"/>
+        <w:numPr>
+          <w:ilvl w:val="0"/>
+          <w:numId w:val="3"/>
+        </w:numPr>
+        <w:spacing w:after="0" w:line="240" w:lineRule="auto"/>
+        <w:rPr>
+          <w:i/>
+        </w:rPr>
+      </w:pPr>
+      <w:r>
+        <w:rPr>
+          <w:b/>
+        </w:rPr>
+        <w:t>Утверждение</w:t>
+      </w:r>
+      <w:r>
+        <w:t xml:space="preserve">: </w:t>
+      </w:r>
+      <w:r>
+        <w:rPr>
+          <w:lang w:val="en-US"/>
+        </w:rPr>
+        <w:t>du</w:t>
+      </w:r>
+      <w:r>
+        <w:t xml:space="preserve"> </w:t>
+      </w:r>
+      <w:proofErr w:type="spellStart"/>
+      <w:r>
+        <w:rPr>
+          <w:lang w:val="en-US"/>
+        </w:rPr>
+        <w:t>heisst</w:t>
+      </w:r>
+      <w:proofErr w:type="spellEnd"/>
+      <w:r>
+        <w:t xml:space="preserve"> </w:t>
+      </w:r>
+      <w:r>
+        <w:rPr>
+          <w:lang w:val="en-US"/>
+        </w:rPr>
+        <w:t>Maxim</w:t>
+      </w:r>
+      <w:r>
+        <w:t>(</w:t>
+      </w:r>
+      <w:r>
+        <w:t>тебя зовут максим</w:t>
+      </w:r>
+      <w:r>
+        <w:t xml:space="preserve">). </w:t>
+      </w:r>
+      <w:r>
+        <w:rPr>
+          <w:b/>
+        </w:rPr>
+        <w:t>Вопрос</w:t>
+      </w:r>
+      <w:r>
+        <w:rPr>
+          <w:b/>
+        </w:rPr>
+        <w:t xml:space="preserve">: </w:t>
+      </w:r>
+      <w:proofErr w:type="spellStart"/>
+      <w:r>
+        <w:rPr>
+          <w:lang w:val="en-US"/>
+        </w:rPr>
+        <w:t>Heisst</w:t>
+      </w:r>
+      <w:proofErr w:type="spellEnd"/>
+      <w:r>
+        <w:t xml:space="preserve"> </w:t>
+      </w:r>
+      <w:r>
+        <w:rPr>
+          <w:lang w:val="en-US"/>
+        </w:rPr>
+        <w:t>du</w:t>
+      </w:r>
+      <w:r>
+        <w:t xml:space="preserve"> </w:t>
+      </w:r>
+      <w:r>
+        <w:rPr>
+          <w:lang w:val="en-US"/>
+        </w:rPr>
+        <w:t>Maxim</w:t>
+      </w:r>
+      <w:r>
+        <w:t>?</w:t>
+      </w:r>
+      <w:r>
+        <w:rPr>
+          <w:i/>
+        </w:rPr>
+        <w:t xml:space="preserve"> </w:t>
+      </w:r>
+      <w:r>
+        <w:rPr>
+          <w:b/>
+        </w:rPr>
+        <w:t xml:space="preserve">Ответ утвердительный: </w:t>
+      </w:r>
+      <w:proofErr w:type="spellStart"/>
+      <w:proofErr w:type="gramStart"/>
+      <w:r>
+        <w:rPr>
+          <w:lang w:val="en-US"/>
+        </w:rPr>
+        <w:t>Ja</w:t>
+      </w:r>
+      <w:proofErr w:type="spellEnd"/>
+      <w:proofErr w:type="gramEnd"/>
+      <w:r>
+        <w:t xml:space="preserve">, </w:t>
+      </w:r>
+      <w:proofErr w:type="spellStart"/>
+      <w:r>
+        <w:rPr>
+          <w:lang w:val="en-US"/>
+        </w:rPr>
+        <w:t>ich</w:t>
+      </w:r>
+      <w:proofErr w:type="spellEnd"/>
+      <w:r>
+        <w:t xml:space="preserve"> </w:t>
+      </w:r>
+      <w:proofErr w:type="spellStart"/>
+      <w:r>
+        <w:rPr>
+          <w:lang w:val="en-US"/>
+        </w:rPr>
+        <w:t>hisse</w:t>
+      </w:r>
+      <w:proofErr w:type="spellEnd"/>
+      <w:r>
+        <w:t xml:space="preserve"> </w:t>
+      </w:r>
+      <w:r>
+        <w:rPr>
+          <w:lang w:val="en-US"/>
+        </w:rPr>
+        <w:t>Maxim</w:t>
+      </w:r>
+      <w:r>
+        <w:t xml:space="preserve"> (да, </w:t>
+      </w:r>
+      <w:r>
+        <w:t>меня зовут Максим</w:t>
+      </w:r>
+      <w:r>
+        <w:t>)</w:t>
+      </w:r>
+      <w:r>
+        <w:t>.</w:t>
+      </w:r>
+      <w:r>
+        <w:rPr>
+          <w:i/>
+        </w:rPr>
+        <w:t xml:space="preserve"> </w:t>
+      </w:r>
+      <w:r>
+        <w:rPr>
+          <w:b/>
+        </w:rPr>
+        <w:t>Ответ отрицательный:</w:t>
+      </w:r>
+      <w:r>
+        <w:t xml:space="preserve"> </w:t>
+      </w:r>
+      <w:r>
+        <w:rPr>
+          <w:lang w:val="en-US"/>
+        </w:rPr>
+        <w:t>Nein</w:t>
+      </w:r>
+      <w:r>
+        <w:t xml:space="preserve">, </w:t>
+      </w:r>
+      <w:proofErr w:type="spellStart"/>
+      <w:r>
+        <w:rPr>
+          <w:lang w:val="en-US"/>
+        </w:rPr>
+        <w:t>ich</w:t>
+      </w:r>
+      <w:proofErr w:type="spellEnd"/>
+      <w:r>
+        <w:t xml:space="preserve"> </w:t>
+      </w:r>
+      <w:proofErr w:type="spellStart"/>
+      <w:r>
+        <w:rPr>
+          <w:lang w:val="en-US"/>
+        </w:rPr>
+        <w:t>heisse</w:t>
+      </w:r>
+      <w:proofErr w:type="spellEnd"/>
+      <w:r>
+        <w:t xml:space="preserve"> </w:t>
+      </w:r>
+      <w:proofErr w:type="spellStart"/>
+      <w:r>
+        <w:rPr>
+          <w:lang w:val="en-US"/>
+        </w:rPr>
+        <w:t>nicht</w:t>
+      </w:r>
+      <w:proofErr w:type="spellEnd"/>
+      <w:r>
+        <w:t xml:space="preserve"> </w:t>
+      </w:r>
+      <w:r>
+        <w:rPr>
+          <w:lang w:val="en-US"/>
+        </w:rPr>
+        <w:t>Maxim</w:t>
+      </w:r>
+      <w:r>
+        <w:t xml:space="preserve"> </w:t>
+      </w:r>
+      <w:r>
+        <w:t>(</w:t>
+      </w:r>
+      <w:r>
+        <w:t xml:space="preserve">нет, </w:t>
+      </w:r>
+      <w:r>
+        <w:t>меня зовут не Максим</w:t>
+      </w:r>
+      <w:r>
+        <w:t>)</w:t>
+      </w:r>
+      <w:r>
+        <w:t>.</w:t>
+      </w:r>
+    </w:p>
+    <w:p>
+      <w:pPr>
+        <w:pStyle w:val="a3"/>
+        <w:numPr>
+          <w:ilvl w:val="0"/>
+          <w:numId w:val="3"/>
+        </w:numPr>
+        <w:spacing w:after="0" w:line="240" w:lineRule="auto"/>
+        <w:rPr>
+          <w:i/>
+        </w:rPr>
+      </w:pPr>
+    </w:p>
+    <w:p>
+      <w:pPr>
+        <w:pStyle w:val="a3"/>
+        <w:spacing w:after="0" w:line="240" w:lineRule="auto"/>
+        <w:ind w:left="1287"/>
+        <w:rPr>
+          <w:i/>
+        </w:rPr>
+      </w:pPr>
+    </w:p>
+    <w:p>
+      <w:pPr>
+        <w:spacing w:after="0" w:line="240" w:lineRule="auto"/>
+        <w:jc w:val="center"/>
       </w:pPr>
     </w:p>
     <w:sectPr>
@@ -4073,6 +5391,119 @@
 <file path=word/numbering.xml><?xml version="1.0" encoding="utf-8"?>
 <w:numbering xmlns:ve="http://schemas.openxmlformats.org/markup-compatibility/2006" xmlns:o="urn:schemas-microsoft-com:office:office" xmlns:r="http://schemas.openxmlformats.org/officeDocument/2006/relationships" xmlns:m="http://schemas.openxmlformats.org/officeDocument/2006/math" xmlns:v="urn:schemas-microsoft-com:vml" xmlns:wp="http://schemas.openxmlformats.org/drawingml/2006/wordprocessingDrawing" xmlns:w10="urn:schemas-microsoft-com:office:word" xmlns:w="http://schemas.openxmlformats.org/wordprocessingml/2006/main" xmlns:wne="http://schemas.microsoft.com/office/word/2006/wordml">
   <w:abstractNum w:abstractNumId="0">
+    <w:nsid w:val="063249F3"/>
+    <w:multiLevelType w:val="hybridMultilevel"/>
+    <w:tmpl w:val="89EEE13E"/>
+    <w:lvl w:ilvl="0" w:tplc="04190001">
+      <w:start w:val="1"/>
+      <w:numFmt w:val="bullet"/>
+      <w:lvlText w:val=""/>
+      <w:lvlJc w:val="left"/>
+      <w:pPr>
+        <w:ind w:left="1287" w:hanging="360"/>
+      </w:pPr>
+      <w:rPr>
+        <w:rFonts w:ascii="Symbol" w:hAnsi="Symbol" w:hint="default"/>
+      </w:rPr>
+    </w:lvl>
+    <w:lvl w:ilvl="1" w:tplc="04190003" w:tentative="1">
+      <w:start w:val="1"/>
+      <w:numFmt w:val="bullet"/>
+      <w:lvlText w:val="o"/>
+      <w:lvlJc w:val="left"/>
+      <w:pPr>
+        <w:ind w:left="2007" w:hanging="360"/>
+      </w:pPr>
+      <w:rPr>
+        <w:rFonts w:ascii="Courier New" w:hAnsi="Courier New" w:cs="Courier New" w:hint="default"/>
+      </w:rPr>
+    </w:lvl>
+    <w:lvl w:ilvl="2" w:tplc="04190005" w:tentative="1">
+      <w:start w:val="1"/>
+      <w:numFmt w:val="bullet"/>
+      <w:lvlText w:val=""/>
+      <w:lvlJc w:val="left"/>
+      <w:pPr>
+        <w:ind w:left="2727" w:hanging="360"/>
+      </w:pPr>
+      <w:rPr>
+        <w:rFonts w:ascii="Wingdings" w:hAnsi="Wingdings" w:hint="default"/>
+      </w:rPr>
+    </w:lvl>
+    <w:lvl w:ilvl="3" w:tplc="04190001" w:tentative="1">
+      <w:start w:val="1"/>
+      <w:numFmt w:val="bullet"/>
+      <w:lvlText w:val=""/>
+      <w:lvlJc w:val="left"/>
+      <w:pPr>
+        <w:ind w:left="3447" w:hanging="360"/>
+      </w:pPr>
+      <w:rPr>
+        <w:rFonts w:ascii="Symbol" w:hAnsi="Symbol" w:hint="default"/>
+      </w:rPr>
+    </w:lvl>
+    <w:lvl w:ilvl="4" w:tplc="04190003" w:tentative="1">
+      <w:start w:val="1"/>
+      <w:numFmt w:val="bullet"/>
+      <w:lvlText w:val="o"/>
+      <w:lvlJc w:val="left"/>
+      <w:pPr>
+        <w:ind w:left="4167" w:hanging="360"/>
+      </w:pPr>
+      <w:rPr>
+        <w:rFonts w:ascii="Courier New" w:hAnsi="Courier New" w:cs="Courier New" w:hint="default"/>
+      </w:rPr>
+    </w:lvl>
+    <w:lvl w:ilvl="5" w:tplc="04190005" w:tentative="1">
+      <w:start w:val="1"/>
+      <w:numFmt w:val="bullet"/>
+      <w:lvlText w:val=""/>
+      <w:lvlJc w:val="left"/>
+      <w:pPr>
+        <w:ind w:left="4887" w:hanging="360"/>
+      </w:pPr>
+      <w:rPr>
+        <w:rFonts w:ascii="Wingdings" w:hAnsi="Wingdings" w:hint="default"/>
+      </w:rPr>
+    </w:lvl>
+    <w:lvl w:ilvl="6" w:tplc="04190001" w:tentative="1">
+      <w:start w:val="1"/>
+      <w:numFmt w:val="bullet"/>
+      <w:lvlText w:val=""/>
+      <w:lvlJc w:val="left"/>
+      <w:pPr>
+        <w:ind w:left="5607" w:hanging="360"/>
+      </w:pPr>
+      <w:rPr>
+        <w:rFonts w:ascii="Symbol" w:hAnsi="Symbol" w:hint="default"/>
+      </w:rPr>
+    </w:lvl>
+    <w:lvl w:ilvl="7" w:tplc="04190003" w:tentative="1">
+      <w:start w:val="1"/>
+      <w:numFmt w:val="bullet"/>
+      <w:lvlText w:val="o"/>
+      <w:lvlJc w:val="left"/>
+      <w:pPr>
+        <w:ind w:left="6327" w:hanging="360"/>
+      </w:pPr>
+      <w:rPr>
+        <w:rFonts w:ascii="Courier New" w:hAnsi="Courier New" w:cs="Courier New" w:hint="default"/>
+      </w:rPr>
+    </w:lvl>
+    <w:lvl w:ilvl="8" w:tplc="04190005" w:tentative="1">
+      <w:start w:val="1"/>
+      <w:numFmt w:val="bullet"/>
+      <w:lvlText w:val=""/>
+      <w:lvlJc w:val="left"/>
+      <w:pPr>
+        <w:ind w:left="7047" w:hanging="360"/>
+      </w:pPr>
+      <w:rPr>
+        <w:rFonts w:ascii="Wingdings" w:hAnsi="Wingdings" w:hint="default"/>
+      </w:rPr>
+    </w:lvl>
+  </w:abstractNum>
+  <w:abstractNum w:abstractNumId="1">
     <w:nsid w:val="0CB77CB4"/>
     <w:multiLevelType w:val="hybridMultilevel"/>
     <w:tmpl w:val="B612518C"/>
@@ -4185,8 +5616,127 @@
       </w:rPr>
     </w:lvl>
   </w:abstractNum>
+  <w:abstractNum w:abstractNumId="2">
+    <w:nsid w:val="6A436C78"/>
+    <w:multiLevelType w:val="hybridMultilevel"/>
+    <w:tmpl w:val="2F38D47A"/>
+    <w:lvl w:ilvl="0" w:tplc="04190001">
+      <w:start w:val="1"/>
+      <w:numFmt w:val="bullet"/>
+      <w:lvlText w:val=""/>
+      <w:lvlJc w:val="left"/>
+      <w:pPr>
+        <w:ind w:left="1287" w:hanging="360"/>
+      </w:pPr>
+      <w:rPr>
+        <w:rFonts w:ascii="Symbol" w:hAnsi="Symbol" w:hint="default"/>
+      </w:rPr>
+    </w:lvl>
+    <w:lvl w:ilvl="1" w:tplc="04190003" w:tentative="1">
+      <w:start w:val="1"/>
+      <w:numFmt w:val="bullet"/>
+      <w:lvlText w:val="o"/>
+      <w:lvlJc w:val="left"/>
+      <w:pPr>
+        <w:ind w:left="2007" w:hanging="360"/>
+      </w:pPr>
+      <w:rPr>
+        <w:rFonts w:ascii="Courier New" w:hAnsi="Courier New" w:cs="Courier New" w:hint="default"/>
+      </w:rPr>
+    </w:lvl>
+    <w:lvl w:ilvl="2" w:tplc="04190005" w:tentative="1">
+      <w:start w:val="1"/>
+      <w:numFmt w:val="bullet"/>
+      <w:lvlText w:val=""/>
+      <w:lvlJc w:val="left"/>
+      <w:pPr>
+        <w:ind w:left="2727" w:hanging="360"/>
+      </w:pPr>
+      <w:rPr>
+        <w:rFonts w:ascii="Wingdings" w:hAnsi="Wingdings" w:hint="default"/>
+      </w:rPr>
+    </w:lvl>
+    <w:lvl w:ilvl="3" w:tplc="04190001" w:tentative="1">
+      <w:start w:val="1"/>
+      <w:numFmt w:val="bullet"/>
+      <w:lvlText w:val=""/>
+      <w:lvlJc w:val="left"/>
+      <w:pPr>
+        <w:ind w:left="3447" w:hanging="360"/>
+      </w:pPr>
+      <w:rPr>
+        <w:rFonts w:ascii="Symbol" w:hAnsi="Symbol" w:hint="default"/>
+      </w:rPr>
+    </w:lvl>
+    <w:lvl w:ilvl="4" w:tplc="04190003" w:tentative="1">
+      <w:start w:val="1"/>
+      <w:numFmt w:val="bullet"/>
+      <w:lvlText w:val="o"/>
+      <w:lvlJc w:val="left"/>
+      <w:pPr>
+        <w:ind w:left="4167" w:hanging="360"/>
+      </w:pPr>
+      <w:rPr>
+        <w:rFonts w:ascii="Courier New" w:hAnsi="Courier New" w:cs="Courier New" w:hint="default"/>
+      </w:rPr>
+    </w:lvl>
+    <w:lvl w:ilvl="5" w:tplc="04190005" w:tentative="1">
+      <w:start w:val="1"/>
+      <w:numFmt w:val="bullet"/>
+      <w:lvlText w:val=""/>
+      <w:lvlJc w:val="left"/>
+      <w:pPr>
+        <w:ind w:left="4887" w:hanging="360"/>
+      </w:pPr>
+      <w:rPr>
+        <w:rFonts w:ascii="Wingdings" w:hAnsi="Wingdings" w:hint="default"/>
+      </w:rPr>
+    </w:lvl>
+    <w:lvl w:ilvl="6" w:tplc="04190001" w:tentative="1">
+      <w:start w:val="1"/>
+      <w:numFmt w:val="bullet"/>
+      <w:lvlText w:val=""/>
+      <w:lvlJc w:val="left"/>
+      <w:pPr>
+        <w:ind w:left="5607" w:hanging="360"/>
+      </w:pPr>
+      <w:rPr>
+        <w:rFonts w:ascii="Symbol" w:hAnsi="Symbol" w:hint="default"/>
+      </w:rPr>
+    </w:lvl>
+    <w:lvl w:ilvl="7" w:tplc="04190003" w:tentative="1">
+      <w:start w:val="1"/>
+      <w:numFmt w:val="bullet"/>
+      <w:lvlText w:val="o"/>
+      <w:lvlJc w:val="left"/>
+      <w:pPr>
+        <w:ind w:left="6327" w:hanging="360"/>
+      </w:pPr>
+      <w:rPr>
+        <w:rFonts w:ascii="Courier New" w:hAnsi="Courier New" w:cs="Courier New" w:hint="default"/>
+      </w:rPr>
+    </w:lvl>
+    <w:lvl w:ilvl="8" w:tplc="04190005" w:tentative="1">
+      <w:start w:val="1"/>
+      <w:numFmt w:val="bullet"/>
+      <w:lvlText w:val=""/>
+      <w:lvlJc w:val="left"/>
+      <w:pPr>
+        <w:ind w:left="7047" w:hanging="360"/>
+      </w:pPr>
+      <w:rPr>
+        <w:rFonts w:ascii="Wingdings" w:hAnsi="Wingdings" w:hint="default"/>
+      </w:rPr>
+    </w:lvl>
+  </w:abstractNum>
   <w:num w:numId="1">
+    <w:abstractNumId w:val="1"/>
+  </w:num>
+  <w:num w:numId="2">
     <w:abstractNumId w:val="0"/>
+  </w:num>
+  <w:num w:numId="3">
+    <w:abstractNumId w:val="2"/>
   </w:num>
 </w:numbering>
 </file>
@@ -4350,7 +5900,7 @@
   <w:style w:type="paragraph" w:default="1" w:styleId="a">
     <w:name w:val="Normal"/>
     <w:qFormat/>
-    <w:rsid w:val="00803329"/>
+    <w:rsid w:val="00CB0DFC"/>
   </w:style>
   <w:style w:type="character" w:default="1" w:styleId="a0">
     <w:name w:val="Default Paragraph Font"/>

</xml_diff>